<commit_message>
regional grid mix and some weird stuff with regressions..... tables wrong?
</commit_message>
<xml_diff>
--- a/Papers/DRAFT_OSWpaper_msb_sept15.docx
+++ b/Papers/DRAFT_OSWpaper_msb_sept15.docx
@@ -258,44 +258,42 @@
 SGF1Z2FuLCAmYW1wOyBTb2xicmVra2UsIDIwMTgpPC9EaXNwbGF5VGV4dD48cmVjb3JkPjxyZWMt
 bnVtYmVyPjc0PC9yZWMtbnVtYmVyPjxmb3JlaWduLWtleXM+PGtleSBhcHA9IkVOIiBkYi1pZD0i
 eHY1ZXcyeDA1dDIyYW5lNXcyZjU1MjkwdHJ0NTJ3ZGEyZnB6IiB0aW1lc3RhbXA9IjE1NjgwNTg1
-NzYiIGd1aWQ9Ijg3MWJjZGJhLTlkMjUtNDYxNi04ZDMzLThkMjBjZDMwMGMwMyI+NzQ8L2tleT48
-L2ZvcmVpZ24ta2V5cz48cmVmLXR5cGUgbmFtZT0iRGF0YXNldCI+NTk8L3JlZi10eXBlPjxjb250
-cmlidXRvcnM+PGF1dGhvcnM+PGF1dGhvcj5OT0FBPC9hdXRob3I+PC9hdXRob3JzPjxzZWNvbmRh
-cnktYXV0aG9ycz48YXV0aG9yPk5PQUE8L2F1dGhvcj48L3NlY29uZGFyeS1hdXRob3JzPjwvY29u
-dHJpYnV0b3JzPjx0aXRsZXM+PHRpdGxlPkFtZXJpY2FuIENvbW11bml0eSBTdXJ2ZXkgRml2ZS1Z
-ZWFyIEVzdGltYXRlcyBbTk9BQSBPZmZpY2UgZm9yIENvYXN0YWwgTWFuYWdlbWVudCwgVS5TLiBD
-ZW5zdXMgQnVyZWF1XTwvdGl0bGU+PC90aXRsZXM+PGRhdGVzPjx5ZWFyPjIwMTQ8L3llYXI+PC9k
-YXRlcz48dXJscz48cmVsYXRlZC11cmxzPjx1cmw+aHR0cHM6Ly9jb2FzdC5ub2FhLmdvdi9kaWdp
-dGFsY29hc3QvZGF0YS9hY3M8L3VybD48L3JlbGF0ZWQtdXJscz48L3VybHM+PC9yZWNvcmQ+PC9D
-aXRlPjxDaXRlPjxBdXRob3I+Tk9BQTwvQXV0aG9yPjxZZWFyPjIwMTM8L1llYXI+PFJlY051bT43
-MzwvUmVjTnVtPjxyZWNvcmQ+PHJlYy1udW1iZXI+NzM8L3JlYy1udW1iZXI+PGZvcmVpZ24ta2V5
-cz48a2V5IGFwcD0iRU4iIGRiLWlkPSJ4djVldzJ4MDV0MjJhbmU1dzJmNTUyOTB0cnQ1MndkYTJm
-cHoiIHRpbWVzdGFtcD0iMTU2ODA1ODQ3MSIgZ3VpZD0iMDk3OTllYWEtMGRmYS00MjI1LThjYWYt
-ZjA5ZmJiNWUwNzM2Ij43Mzwva2V5PjwvZm9yZWlnbi1rZXlzPjxyZWYtdHlwZSBuYW1lPSJSZXBv
-cnQiPjI3PC9yZWYtdHlwZT48Y29udHJpYnV0b3JzPjxhdXRob3JzPjxhdXRob3I+Tk9BQTwvYXV0
-aG9yPjwvYXV0aG9ycz48L2NvbnRyaWJ1dG9ycz48dGl0bGVzPjx0aXRsZT5OYXRpb25hbCBDb2Fz
-dGFsIFBvcHVsYXRpb24gUmVwb3J0OiBQb3B1bGF0aW9uIFRyZW5kcyBmcm9tIDE5NzAgdG8gMjAy
-MDwvdGl0bGU+PHNlY29uZGFyeS10aXRsZT5OT0FBJmFwb3M7cyBTdGF0ZSBvZiB0aGUgQ29hc3Q8
-L3NlY29uZGFyeS10aXRsZT48L3RpdGxlcz48ZGF0ZXM+PHllYXI+MjAxMzwveWVhcj48L2RhdGVz
-Pjx1cmxzPjxyZWxhdGVkLXVybHM+PHVybD5odHRwczovL2FhbWJvY2VhbnNlcnZpY2UuYmxvYi5j
-b3JlLndpbmRvd3MubmV0L29jZWFuc2VydmljZS1wcm9kL2ZhY3RzL2NvYXN0YWwtcG9wdWxhdGlv
-bi1yZXBvcnQucGRmPC91cmw+PC9yZWxhdGVkLXVybHM+PC91cmxzPjwvcmVjb3JkPjwvQ2l0ZT48
-Q2l0ZT48QXV0aG9yPlJpbmdram9iPC9BdXRob3I+PFllYXI+MjAxODwvWWVhcj48UmVjTnVtPjUw
-PC9SZWNOdW0+PHJlY29yZD48cmVjLW51bWJlcj41MDwvcmVjLW51bWJlcj48Zm9yZWlnbi1rZXlz
-PjxrZXkgYXBwPSJFTiIgZGItaWQ9Inh2NWV3MngwNXQyMmFuZTV3MmY1NTI5MHRydDUyd2RhMmZw
-eiIgdGltZXN0YW1wPSIxNTY4MDUwNjYyIiBndWlkPSI4MDU2YmI5Yi05YzNmLTQyZWUtYTljNS0z
-NjdhY2Q5MmE1YWMiPjUwPC9rZXk+PC9mb3JlaWduLWtleXM+PHJlZi10eXBlIG5hbWU9IkpvdXJu
-YWwgQXJ0aWNsZSI+MTc8L3JlZi10eXBlPjxjb250cmlidXRvcnM+PGF1dGhvcnM+PGF1dGhvcj5I
-YW5zLUtyaXN0aWFuIFJpbmdram9iPC9hdXRob3I+PGF1dGhvcj5QZXRlciBNLiBIYXVnYW48L2F1
-dGhvcj48YXV0aG9yPklkYSBNYXJpZSBTb2xicmVra2U8L2F1dGhvcj48L2F1dGhvcnM+PC9jb250
-cmlidXRvcnM+PHRpdGxlcz48dGl0bGU+QSByZXZpZXcgb2YgbW9kZWxsaW5nIHRvb2xzIGZvciBl
-bmVyZ3kgYW5kIGVsZWN0cmljaXR5IHN5c3RlbXMgd2l0aCBsYXJnZSBzaGFyZXMgb2YgdmFyaWFi
-bGUgcmVuZXdhYmxlczwvdGl0bGU+PHNlY29uZGFyeS10aXRsZT5SZW5ld2FibGUgYW5kIFN1c3Rh
-aW5hYmxlIEVuZXJneSBSZXZpZXdzPC9zZWNvbmRhcnktdGl0bGU+PC90aXRsZXM+PHBlcmlvZGlj
-YWw+PGZ1bGwtdGl0bGU+UmVuZXdhYmxlIGFuZCBTdXN0YWluYWJsZSBFbmVyZ3kgUmV2aWV3czwv
-ZnVsbC10aXRsZT48L3BlcmlvZGljYWw+PHBhZ2VzPjQ0MC00NTk8L3BhZ2VzPjx2b2x1bWU+OTY8
-L3ZvbHVtZT48ZGF0ZXM+PHllYXI+MjAxODwveWVhcj48L2RhdGVzPjx1cmxzPjwvdXJscz48L3Jl
-Y29yZD48L0NpdGU+PC9FbmROb3RlPn==
+NzYiPjc0PC9rZXk+PC9mb3JlaWduLWtleXM+PHJlZi10eXBlIG5hbWU9IkRhdGFzZXQiPjU5PC9y
+ZWYtdHlwZT48Y29udHJpYnV0b3JzPjxhdXRob3JzPjxhdXRob3I+Tk9BQTwvYXV0aG9yPjwvYXV0
+aG9ycz48c2Vjb25kYXJ5LWF1dGhvcnM+PGF1dGhvcj5OT0FBPC9hdXRob3I+PC9zZWNvbmRhcnkt
+YXV0aG9ycz48L2NvbnRyaWJ1dG9ycz48dGl0bGVzPjx0aXRsZT5BbWVyaWNhbiBDb21tdW5pdHkg
+U3VydmV5IEZpdmUtWWVhciBFc3RpbWF0ZXMgW05PQUEgT2ZmaWNlIGZvciBDb2FzdGFsIE1hbmFn
+ZW1lbnQsIFUuUy4gQ2Vuc3VzIEJ1cmVhdV08L3RpdGxlPjwvdGl0bGVzPjxkYXRlcz48eWVhcj4y
+MDE0PC95ZWFyPjwvZGF0ZXM+PHVybHM+PHJlbGF0ZWQtdXJscz48dXJsPmh0dHBzOi8vY29hc3Qu
+bm9hYS5nb3YvZGlnaXRhbGNvYXN0L2RhdGEvYWNzPC91cmw+PC9yZWxhdGVkLXVybHM+PC91cmxz
+PjwvcmVjb3JkPjwvQ2l0ZT48Q2l0ZT48QXV0aG9yPk5PQUE8L0F1dGhvcj48WWVhcj4yMDEzPC9Z
+ZWFyPjxSZWNOdW0+NzM8L1JlY051bT48cmVjb3JkPjxyZWMtbnVtYmVyPjczPC9yZWMtbnVtYmVy
+Pjxmb3JlaWduLWtleXM+PGtleSBhcHA9IkVOIiBkYi1pZD0ieHY1ZXcyeDA1dDIyYW5lNXcyZjU1
+MjkwdHJ0NTJ3ZGEyZnB6IiB0aW1lc3RhbXA9IjE1NjgwNTg0NzEiPjczPC9rZXk+PC9mb3JlaWdu
+LWtleXM+PHJlZi10eXBlIG5hbWU9IlJlcG9ydCI+Mjc8L3JlZi10eXBlPjxjb250cmlidXRvcnM+
+PGF1dGhvcnM+PGF1dGhvcj5OT0FBPC9hdXRob3I+PC9hdXRob3JzPjwvY29udHJpYnV0b3JzPjx0
+aXRsZXM+PHRpdGxlPk5hdGlvbmFsIENvYXN0YWwgUG9wdWxhdGlvbiBSZXBvcnQ6IFBvcHVsYXRp
+b24gVHJlbmRzIGZyb20gMTk3MCB0byAyMDIwPC90aXRsZT48c2Vjb25kYXJ5LXRpdGxlPk5PQUEm
+YXBvcztzIFN0YXRlIG9mIHRoZSBDb2FzdDwvc2Vjb25kYXJ5LXRpdGxlPjwvdGl0bGVzPjxkYXRl
+cz48eWVhcj4yMDEzPC95ZWFyPjwvZGF0ZXM+PHVybHM+PHJlbGF0ZWQtdXJscz48dXJsPmh0dHBz
+Oi8vYWFtYm9jZWFuc2VydmljZS5ibG9iLmNvcmUud2luZG93cy5uZXQvb2NlYW5zZXJ2aWNlLXBy
+b2QvZmFjdHMvY29hc3RhbC1wb3B1bGF0aW9uLXJlcG9ydC5wZGY8L3VybD48L3JlbGF0ZWQtdXJs
+cz48L3VybHM+PC9yZWNvcmQ+PC9DaXRlPjxDaXRlPjxBdXRob3I+UmluZ2tqb2I8L0F1dGhvcj48
+WWVhcj4yMDE4PC9ZZWFyPjxSZWNOdW0+NTA8L1JlY051bT48cmVjb3JkPjxyZWMtbnVtYmVyPjUw
+PC9yZWMtbnVtYmVyPjxmb3JlaWduLWtleXM+PGtleSBhcHA9IkVOIiBkYi1pZD0ieHY1ZXcyeDA1
+dDIyYW5lNXcyZjU1MjkwdHJ0NTJ3ZGEyZnB6IiB0aW1lc3RhbXA9IjE1NjgwNTA2NjIiPjUwPC9r
+ZXk+PC9mb3JlaWduLWtleXM+PHJlZi10eXBlIG5hbWU9IkpvdXJuYWwgQXJ0aWNsZSI+MTc8L3Jl
+Zi10eXBlPjxjb250cmlidXRvcnM+PGF1dGhvcnM+PGF1dGhvcj5IYW5zLUtyaXN0aWFuIFJpbmdr
+am9iPC9hdXRob3I+PGF1dGhvcj5QZXRlciBNLiBIYXVnYW48L2F1dGhvcj48YXV0aG9yPklkYSBN
+YXJpZSBTb2xicmVra2U8L2F1dGhvcj48L2F1dGhvcnM+PC9jb250cmlidXRvcnM+PHRpdGxlcz48
+dGl0bGU+QSByZXZpZXcgb2YgbW9kZWxsaW5nIHRvb2xzIGZvciBlbmVyZ3kgYW5kIGVsZWN0cmlj
+aXR5IHN5c3RlbXMgd2l0aCBsYXJnZSBzaGFyZXMgb2YgdmFyaWFibGUgcmVuZXdhYmxlczwvdGl0
+bGU+PHNlY29uZGFyeS10aXRsZT5SZW5ld2FibGUgYW5kIFN1c3RhaW5hYmxlIEVuZXJneSBSZXZp
+ZXdzPC9zZWNvbmRhcnktdGl0bGU+PC90aXRsZXM+PHBlcmlvZGljYWw+PGZ1bGwtdGl0bGU+UmVu
+ZXdhYmxlIGFuZCBTdXN0YWluYWJsZSBFbmVyZ3kgUmV2aWV3czwvZnVsbC10aXRsZT48L3Blcmlv
+ZGljYWw+PHBhZ2VzPjQ0MC00NTk8L3BhZ2VzPjx2b2x1bWU+OTY8L3ZvbHVtZT48ZGF0ZXM+PHll
+YXI+MjAxODwveWVhcj48L2RhdGVzPjx1cmxzPjwvdXJscz48L3JlY29yZD48L0NpdGU+PC9FbmRO
+b3RlPn==
 </w:fldData>
         </w:fldChar>
       </w:r>
@@ -309,44 +307,42 @@
 SGF1Z2FuLCAmYW1wOyBTb2xicmVra2UsIDIwMTgpPC9EaXNwbGF5VGV4dD48cmVjb3JkPjxyZWMt
 bnVtYmVyPjc0PC9yZWMtbnVtYmVyPjxmb3JlaWduLWtleXM+PGtleSBhcHA9IkVOIiBkYi1pZD0i
 eHY1ZXcyeDA1dDIyYW5lNXcyZjU1MjkwdHJ0NTJ3ZGEyZnB6IiB0aW1lc3RhbXA9IjE1NjgwNTg1
-NzYiIGd1aWQ9Ijg3MWJjZGJhLTlkMjUtNDYxNi04ZDMzLThkMjBjZDMwMGMwMyI+NzQ8L2tleT48
-L2ZvcmVpZ24ta2V5cz48cmVmLXR5cGUgbmFtZT0iRGF0YXNldCI+NTk8L3JlZi10eXBlPjxjb250
-cmlidXRvcnM+PGF1dGhvcnM+PGF1dGhvcj5OT0FBPC9hdXRob3I+PC9hdXRob3JzPjxzZWNvbmRh
-cnktYXV0aG9ycz48YXV0aG9yPk5PQUE8L2F1dGhvcj48L3NlY29uZGFyeS1hdXRob3JzPjwvY29u
-dHJpYnV0b3JzPjx0aXRsZXM+PHRpdGxlPkFtZXJpY2FuIENvbW11bml0eSBTdXJ2ZXkgRml2ZS1Z
-ZWFyIEVzdGltYXRlcyBbTk9BQSBPZmZpY2UgZm9yIENvYXN0YWwgTWFuYWdlbWVudCwgVS5TLiBD
-ZW5zdXMgQnVyZWF1XTwvdGl0bGU+PC90aXRsZXM+PGRhdGVzPjx5ZWFyPjIwMTQ8L3llYXI+PC9k
-YXRlcz48dXJscz48cmVsYXRlZC11cmxzPjx1cmw+aHR0cHM6Ly9jb2FzdC5ub2FhLmdvdi9kaWdp
-dGFsY29hc3QvZGF0YS9hY3M8L3VybD48L3JlbGF0ZWQtdXJscz48L3VybHM+PC9yZWNvcmQ+PC9D
-aXRlPjxDaXRlPjxBdXRob3I+Tk9BQTwvQXV0aG9yPjxZZWFyPjIwMTM8L1llYXI+PFJlY051bT43
-MzwvUmVjTnVtPjxyZWNvcmQ+PHJlYy1udW1iZXI+NzM8L3JlYy1udW1iZXI+PGZvcmVpZ24ta2V5
-cz48a2V5IGFwcD0iRU4iIGRiLWlkPSJ4djVldzJ4MDV0MjJhbmU1dzJmNTUyOTB0cnQ1MndkYTJm
-cHoiIHRpbWVzdGFtcD0iMTU2ODA1ODQ3MSIgZ3VpZD0iMDk3OTllYWEtMGRmYS00MjI1LThjYWYt
-ZjA5ZmJiNWUwNzM2Ij43Mzwva2V5PjwvZm9yZWlnbi1rZXlzPjxyZWYtdHlwZSBuYW1lPSJSZXBv
-cnQiPjI3PC9yZWYtdHlwZT48Y29udHJpYnV0b3JzPjxhdXRob3JzPjxhdXRob3I+Tk9BQTwvYXV0
-aG9yPjwvYXV0aG9ycz48L2NvbnRyaWJ1dG9ycz48dGl0bGVzPjx0aXRsZT5OYXRpb25hbCBDb2Fz
-dGFsIFBvcHVsYXRpb24gUmVwb3J0OiBQb3B1bGF0aW9uIFRyZW5kcyBmcm9tIDE5NzAgdG8gMjAy
-MDwvdGl0bGU+PHNlY29uZGFyeS10aXRsZT5OT0FBJmFwb3M7cyBTdGF0ZSBvZiB0aGUgQ29hc3Q8
-L3NlY29uZGFyeS10aXRsZT48L3RpdGxlcz48ZGF0ZXM+PHllYXI+MjAxMzwveWVhcj48L2RhdGVz
-Pjx1cmxzPjxyZWxhdGVkLXVybHM+PHVybD5odHRwczovL2FhbWJvY2VhbnNlcnZpY2UuYmxvYi5j
-b3JlLndpbmRvd3MubmV0L29jZWFuc2VydmljZS1wcm9kL2ZhY3RzL2NvYXN0YWwtcG9wdWxhdGlv
-bi1yZXBvcnQucGRmPC91cmw+PC9yZWxhdGVkLXVybHM+PC91cmxzPjwvcmVjb3JkPjwvQ2l0ZT48
-Q2l0ZT48QXV0aG9yPlJpbmdram9iPC9BdXRob3I+PFllYXI+MjAxODwvWWVhcj48UmVjTnVtPjUw
-PC9SZWNOdW0+PHJlY29yZD48cmVjLW51bWJlcj41MDwvcmVjLW51bWJlcj48Zm9yZWlnbi1rZXlz
-PjxrZXkgYXBwPSJFTiIgZGItaWQ9Inh2NWV3MngwNXQyMmFuZTV3MmY1NTI5MHRydDUyd2RhMmZw
-eiIgdGltZXN0YW1wPSIxNTY4MDUwNjYyIiBndWlkPSI4MDU2YmI5Yi05YzNmLTQyZWUtYTljNS0z
-NjdhY2Q5MmE1YWMiPjUwPC9rZXk+PC9mb3JlaWduLWtleXM+PHJlZi10eXBlIG5hbWU9IkpvdXJu
-YWwgQXJ0aWNsZSI+MTc8L3JlZi10eXBlPjxjb250cmlidXRvcnM+PGF1dGhvcnM+PGF1dGhvcj5I
-YW5zLUtyaXN0aWFuIFJpbmdram9iPC9hdXRob3I+PGF1dGhvcj5QZXRlciBNLiBIYXVnYW48L2F1
-dGhvcj48YXV0aG9yPklkYSBNYXJpZSBTb2xicmVra2U8L2F1dGhvcj48L2F1dGhvcnM+PC9jb250
-cmlidXRvcnM+PHRpdGxlcz48dGl0bGU+QSByZXZpZXcgb2YgbW9kZWxsaW5nIHRvb2xzIGZvciBl
-bmVyZ3kgYW5kIGVsZWN0cmljaXR5IHN5c3RlbXMgd2l0aCBsYXJnZSBzaGFyZXMgb2YgdmFyaWFi
-bGUgcmVuZXdhYmxlczwvdGl0bGU+PHNlY29uZGFyeS10aXRsZT5SZW5ld2FibGUgYW5kIFN1c3Rh
-aW5hYmxlIEVuZXJneSBSZXZpZXdzPC9zZWNvbmRhcnktdGl0bGU+PC90aXRsZXM+PHBlcmlvZGlj
-YWw+PGZ1bGwtdGl0bGU+UmVuZXdhYmxlIGFuZCBTdXN0YWluYWJsZSBFbmVyZ3kgUmV2aWV3czwv
-ZnVsbC10aXRsZT48L3BlcmlvZGljYWw+PHBhZ2VzPjQ0MC00NTk8L3BhZ2VzPjx2b2x1bWU+OTY8
-L3ZvbHVtZT48ZGF0ZXM+PHllYXI+MjAxODwveWVhcj48L2RhdGVzPjx1cmxzPjwvdXJscz48L3Jl
-Y29yZD48L0NpdGU+PC9FbmROb3RlPn==
+NzYiPjc0PC9rZXk+PC9mb3JlaWduLWtleXM+PHJlZi10eXBlIG5hbWU9IkRhdGFzZXQiPjU5PC9y
+ZWYtdHlwZT48Y29udHJpYnV0b3JzPjxhdXRob3JzPjxhdXRob3I+Tk9BQTwvYXV0aG9yPjwvYXV0
+aG9ycz48c2Vjb25kYXJ5LWF1dGhvcnM+PGF1dGhvcj5OT0FBPC9hdXRob3I+PC9zZWNvbmRhcnkt
+YXV0aG9ycz48L2NvbnRyaWJ1dG9ycz48dGl0bGVzPjx0aXRsZT5BbWVyaWNhbiBDb21tdW5pdHkg
+U3VydmV5IEZpdmUtWWVhciBFc3RpbWF0ZXMgW05PQUEgT2ZmaWNlIGZvciBDb2FzdGFsIE1hbmFn
+ZW1lbnQsIFUuUy4gQ2Vuc3VzIEJ1cmVhdV08L3RpdGxlPjwvdGl0bGVzPjxkYXRlcz48eWVhcj4y
+MDE0PC95ZWFyPjwvZGF0ZXM+PHVybHM+PHJlbGF0ZWQtdXJscz48dXJsPmh0dHBzOi8vY29hc3Qu
+bm9hYS5nb3YvZGlnaXRhbGNvYXN0L2RhdGEvYWNzPC91cmw+PC9yZWxhdGVkLXVybHM+PC91cmxz
+PjwvcmVjb3JkPjwvQ2l0ZT48Q2l0ZT48QXV0aG9yPk5PQUE8L0F1dGhvcj48WWVhcj4yMDEzPC9Z
+ZWFyPjxSZWNOdW0+NzM8L1JlY051bT48cmVjb3JkPjxyZWMtbnVtYmVyPjczPC9yZWMtbnVtYmVy
+Pjxmb3JlaWduLWtleXM+PGtleSBhcHA9IkVOIiBkYi1pZD0ieHY1ZXcyeDA1dDIyYW5lNXcyZjU1
+MjkwdHJ0NTJ3ZGEyZnB6IiB0aW1lc3RhbXA9IjE1NjgwNTg0NzEiPjczPC9rZXk+PC9mb3JlaWdu
+LWtleXM+PHJlZi10eXBlIG5hbWU9IlJlcG9ydCI+Mjc8L3JlZi10eXBlPjxjb250cmlidXRvcnM+
+PGF1dGhvcnM+PGF1dGhvcj5OT0FBPC9hdXRob3I+PC9hdXRob3JzPjwvY29udHJpYnV0b3JzPjx0
+aXRsZXM+PHRpdGxlPk5hdGlvbmFsIENvYXN0YWwgUG9wdWxhdGlvbiBSZXBvcnQ6IFBvcHVsYXRp
+b24gVHJlbmRzIGZyb20gMTk3MCB0byAyMDIwPC90aXRsZT48c2Vjb25kYXJ5LXRpdGxlPk5PQUEm
+YXBvcztzIFN0YXRlIG9mIHRoZSBDb2FzdDwvc2Vjb25kYXJ5LXRpdGxlPjwvdGl0bGVzPjxkYXRl
+cz48eWVhcj4yMDEzPC95ZWFyPjwvZGF0ZXM+PHVybHM+PHJlbGF0ZWQtdXJscz48dXJsPmh0dHBz
+Oi8vYWFtYm9jZWFuc2VydmljZS5ibG9iLmNvcmUud2luZG93cy5uZXQvb2NlYW5zZXJ2aWNlLXBy
+b2QvZmFjdHMvY29hc3RhbC1wb3B1bGF0aW9uLXJlcG9ydC5wZGY8L3VybD48L3JlbGF0ZWQtdXJs
+cz48L3VybHM+PC9yZWNvcmQ+PC9DaXRlPjxDaXRlPjxBdXRob3I+UmluZ2tqb2I8L0F1dGhvcj48
+WWVhcj4yMDE4PC9ZZWFyPjxSZWNOdW0+NTA8L1JlY051bT48cmVjb3JkPjxyZWMtbnVtYmVyPjUw
+PC9yZWMtbnVtYmVyPjxmb3JlaWduLWtleXM+PGtleSBhcHA9IkVOIiBkYi1pZD0ieHY1ZXcyeDA1
+dDIyYW5lNXcyZjU1MjkwdHJ0NTJ3ZGEyZnB6IiB0aW1lc3RhbXA9IjE1NjgwNTA2NjIiPjUwPC9r
+ZXk+PC9mb3JlaWduLWtleXM+PHJlZi10eXBlIG5hbWU9IkpvdXJuYWwgQXJ0aWNsZSI+MTc8L3Jl
+Zi10eXBlPjxjb250cmlidXRvcnM+PGF1dGhvcnM+PGF1dGhvcj5IYW5zLUtyaXN0aWFuIFJpbmdr
+am9iPC9hdXRob3I+PGF1dGhvcj5QZXRlciBNLiBIYXVnYW48L2F1dGhvcj48YXV0aG9yPklkYSBN
+YXJpZSBTb2xicmVra2U8L2F1dGhvcj48L2F1dGhvcnM+PC9jb250cmlidXRvcnM+PHRpdGxlcz48
+dGl0bGU+QSByZXZpZXcgb2YgbW9kZWxsaW5nIHRvb2xzIGZvciBlbmVyZ3kgYW5kIGVsZWN0cmlj
+aXR5IHN5c3RlbXMgd2l0aCBsYXJnZSBzaGFyZXMgb2YgdmFyaWFibGUgcmVuZXdhYmxlczwvdGl0
+bGU+PHNlY29uZGFyeS10aXRsZT5SZW5ld2FibGUgYW5kIFN1c3RhaW5hYmxlIEVuZXJneSBSZXZp
+ZXdzPC9zZWNvbmRhcnktdGl0bGU+PC90aXRsZXM+PHBlcmlvZGljYWw+PGZ1bGwtdGl0bGU+UmVu
+ZXdhYmxlIGFuZCBTdXN0YWluYWJsZSBFbmVyZ3kgUmV2aWV3czwvZnVsbC10aXRsZT48L3Blcmlv
+ZGljYWw+PHBhZ2VzPjQ0MC00NTk8L3BhZ2VzPjx2b2x1bWU+OTY8L3ZvbHVtZT48ZGF0ZXM+PHll
+YXI+MjAxODwveWVhcj48L2RhdGVzPjx1cmxzPjwvdXJscz48L3JlY29yZD48L0NpdGU+PC9FbmRO
+b3RlPn==
 </w:fldData>
         </w:fldChar>
       </w:r>
@@ -396,7 +392,7 @@
         <w:fldChar w:fldCharType="begin"/>
       </w:r>
       <w:r>
-        <w:instrText xml:space="preserve"> ADDIN EN.CITE &lt;EndNote&gt;&lt;Cite&gt;&lt;Author&gt;Musial&lt;/Author&gt;&lt;Year&gt;2016&lt;/Year&gt;&lt;RecNum&gt;72&lt;/RecNum&gt;&lt;DisplayText&gt;(Musial, Heimiller, Beiter, Scott, &amp;amp; Draxl, 2016)&lt;/DisplayText&gt;&lt;record&gt;&lt;rec-number&gt;72&lt;/rec-number&gt;&lt;foreign-keys&gt;&lt;key app="EN" db-id="xv5ew2x05t22ane5w2f55290trt52wda2fpz" timestamp="1568054829" guid="d196fe0a-bb7c-4aef-8b30-91faa3c08a8d"&gt;72&lt;/key&gt;&lt;/foreign-keys&gt;&lt;ref-type name="Journal Article"&gt;17&lt;/ref-type&gt;&lt;contributors&gt;&lt;authors&gt;&lt;author&gt;Walter Musial&lt;/author&gt;&lt;author&gt;Donna Heimiller&lt;/author&gt;&lt;author&gt;Philipp Beiter&lt;/author&gt;&lt;author&gt;George Scott&lt;/author&gt;&lt;author&gt;Caroline Draxl&lt;/author&gt;&lt;/authors&gt;&lt;/contributors&gt;&lt;titles&gt;&lt;title&gt;2016 Offshore Wind Energy Resource Assessment for the United States&lt;/title&gt;&lt;secondary-title&gt;National Renewable Energy Laboratory&lt;/secondary-title&gt;&lt;/titles&gt;&lt;periodical&gt;&lt;full-title&gt;National Renewable Energy Laboratory&lt;/full-title&gt;&lt;/periodical&gt;&lt;number&gt;NREL/TP-5000-66599&lt;/number&gt;&lt;dates&gt;&lt;year&gt;2016&lt;/year&gt;&lt;/dates&gt;&lt;urls&gt;&lt;/urls&gt;&lt;/record&gt;&lt;/Cite&gt;&lt;/EndNote&gt;</w:instrText>
+        <w:instrText xml:space="preserve"> ADDIN EN.CITE &lt;EndNote&gt;&lt;Cite&gt;&lt;Author&gt;Musial&lt;/Author&gt;&lt;Year&gt;2016&lt;/Year&gt;&lt;RecNum&gt;72&lt;/RecNum&gt;&lt;DisplayText&gt;(Musial, Heimiller, Beiter, Scott, &amp;amp; Draxl, 2016)&lt;/DisplayText&gt;&lt;record&gt;&lt;rec-number&gt;72&lt;/rec-number&gt;&lt;foreign-keys&gt;&lt;key app="EN" db-id="xv5ew2x05t22ane5w2f55290trt52wda2fpz" timestamp="1568054829"&gt;72&lt;/key&gt;&lt;/foreign-keys&gt;&lt;ref-type name="Journal Article"&gt;17&lt;/ref-type&gt;&lt;contributors&gt;&lt;authors&gt;&lt;author&gt;Walter Musial&lt;/author&gt;&lt;author&gt;Donna Heimiller&lt;/author&gt;&lt;author&gt;Philipp Beiter&lt;/author&gt;&lt;author&gt;George Scott&lt;/author&gt;&lt;author&gt;Caroline Draxl&lt;/author&gt;&lt;/authors&gt;&lt;/contributors&gt;&lt;titles&gt;&lt;title&gt;2016 Offshore Wind Energy Resource Assessment for the United States&lt;/title&gt;&lt;secondary-title&gt;National Renewable Energy Laboratory&lt;/secondary-title&gt;&lt;/titles&gt;&lt;periodical&gt;&lt;full-title&gt;National Renewable Energy Laboratory&lt;/full-title&gt;&lt;/periodical&gt;&lt;number&gt;NREL/TP-5000-66599&lt;/number&gt;&lt;dates&gt;&lt;year&gt;2016&lt;/year&gt;&lt;/dates&gt;&lt;urls&gt;&lt;/urls&gt;&lt;/record&gt;&lt;/Cite&gt;&lt;/EndNote&gt;</w:instrText>
       </w:r>
       <w:r>
         <w:fldChar w:fldCharType="separate"/>
@@ -518,7 +514,7 @@
         <w:fldChar w:fldCharType="begin"/>
       </w:r>
       <w:r>
-        <w:instrText xml:space="preserve"> ADDIN EN.CITE &lt;EndNote&gt;&lt;Cite&gt;&lt;Author&gt;NCCETC&lt;/Author&gt;&lt;Year&gt;2019&lt;/Year&gt;&lt;RecNum&gt;75&lt;/RecNum&gt;&lt;DisplayText&gt;(C2ES, 2019; NCCETC, 2019)&lt;/DisplayText&gt;&lt;record&gt;&lt;rec-number&gt;75&lt;/rec-number&gt;&lt;foreign-keys&gt;&lt;key app="EN" db-id="xv5ew2x05t22ane5w2f55290trt52wda2fpz" timestamp="1568058818" guid="650f6298-1beb-4494-9ce3-4db0ab3425dc"&gt;75&lt;/key&gt;&lt;/foreign-keys&gt;&lt;ref-type name="Report"&gt;27&lt;/ref-type&gt;&lt;contributors&gt;&lt;authors&gt;&lt;author&gt;NCCETC&lt;/author&gt;&lt;/authors&gt;&lt;secondary-authors&gt;&lt;author&gt;North Carolina Clean Energy Technology Center&lt;/author&gt;&lt;/secondary-authors&gt;&lt;/contributors&gt;&lt;titles&gt;&lt;title&gt;Renewable and Clean Energy Standards: Database of State Incentives for Renewables and Efficiency&lt;/title&gt;&lt;/titles&gt;&lt;dates&gt;&lt;year&gt;2019&lt;/year&gt;&lt;/dates&gt;&lt;urls&gt;&lt;/urls&gt;&lt;/record&gt;&lt;/Cite&gt;&lt;Cite&gt;&lt;Author&gt;C2ES&lt;/Author&gt;&lt;Year&gt;2019&lt;/Year&gt;&lt;RecNum&gt;76&lt;/RecNum&gt;&lt;record&gt;&lt;rec-number&gt;76&lt;/rec-number&gt;&lt;foreign-keys&gt;&lt;key app="EN" db-id="xv5ew2x05t22ane5w2f55290trt52wda2fpz" timestamp="1568058935" guid="6f24b932-b732-4540-b353-664682bdbbd5"&gt;76&lt;/key&gt;&lt;/foreign-keys&gt;&lt;ref-type name="Dataset"&gt;59&lt;/ref-type&gt;&lt;contributors&gt;&lt;authors&gt;&lt;author&gt;C2ES&lt;/author&gt;&lt;/authors&gt;&lt;secondary-authors&gt;&lt;author&gt;Center for Climate and Energy Solutions&lt;/author&gt;&lt;/secondary-authors&gt;&lt;/contributors&gt;&lt;titles&gt;&lt;title&gt;U.S. State Greenhouse Gas Emissions Targets&lt;/title&gt;&lt;/titles&gt;&lt;dates&gt;&lt;year&gt;2019&lt;/year&gt;&lt;/dates&gt;&lt;urls&gt;&lt;related-urls&gt;&lt;url&gt;https://www.c2es.org/document/greenhouse-gas-emissions-targets/&lt;/url&gt;&lt;/related-urls&gt;&lt;/urls&gt;&lt;/record&gt;&lt;/Cite&gt;&lt;/EndNote&gt;</w:instrText>
+        <w:instrText xml:space="preserve"> ADDIN EN.CITE &lt;EndNote&gt;&lt;Cite&gt;&lt;Author&gt;NCCETC&lt;/Author&gt;&lt;Year&gt;2019&lt;/Year&gt;&lt;RecNum&gt;75&lt;/RecNum&gt;&lt;DisplayText&gt;(C2ES, 2019; NCCETC, 2019)&lt;/DisplayText&gt;&lt;record&gt;&lt;rec-number&gt;75&lt;/rec-number&gt;&lt;foreign-keys&gt;&lt;key app="EN" db-id="xv5ew2x05t22ane5w2f55290trt52wda2fpz" timestamp="1568058818"&gt;75&lt;/key&gt;&lt;/foreign-keys&gt;&lt;ref-type name="Report"&gt;27&lt;/ref-type&gt;&lt;contributors&gt;&lt;authors&gt;&lt;author&gt;NCCETC&lt;/author&gt;&lt;/authors&gt;&lt;secondary-authors&gt;&lt;author&gt;North Carolina Clean Energy Technology Center&lt;/author&gt;&lt;/secondary-authors&gt;&lt;/contributors&gt;&lt;titles&gt;&lt;title&gt;Renewable and Clean Energy Standards: Database of State Incentives for Renewables and Efficiency&lt;/title&gt;&lt;/titles&gt;&lt;dates&gt;&lt;year&gt;2019&lt;/year&gt;&lt;/dates&gt;&lt;urls&gt;&lt;/urls&gt;&lt;/record&gt;&lt;/Cite&gt;&lt;Cite&gt;&lt;Author&gt;C2ES&lt;/Author&gt;&lt;Year&gt;2019&lt;/Year&gt;&lt;RecNum&gt;76&lt;/RecNum&gt;&lt;record&gt;&lt;rec-number&gt;76&lt;/rec-number&gt;&lt;foreign-keys&gt;&lt;key app="EN" db-id="xv5ew2x05t22ane5w2f55290trt52wda2fpz" timestamp="1568058935"&gt;76&lt;/key&gt;&lt;/foreign-keys&gt;&lt;ref-type name="Dataset"&gt;59&lt;/ref-type&gt;&lt;contributors&gt;&lt;authors&gt;&lt;author&gt;C2ES&lt;/author&gt;&lt;/authors&gt;&lt;secondary-authors&gt;&lt;author&gt;Center for Climate and Energy Solutions&lt;/author&gt;&lt;/secondary-authors&gt;&lt;/contributors&gt;&lt;titles&gt;&lt;title&gt;U.S. State Greenhouse Gas Emissions Targets&lt;/title&gt;&lt;/titles&gt;&lt;dates&gt;&lt;year&gt;2019&lt;/year&gt;&lt;/dates&gt;&lt;urls&gt;&lt;related-urls&gt;&lt;url&gt;https://www.c2es.org/document/greenhouse-gas-emissions-targets/&lt;/url&gt;&lt;/related-urls&gt;&lt;/urls&gt;&lt;/record&gt;&lt;/Cite&gt;&lt;/EndNote&gt;</w:instrText>
       </w:r>
       <w:r>
         <w:fldChar w:fldCharType="separate"/>
@@ -581,7 +577,7 @@
         <w:fldChar w:fldCharType="begin"/>
       </w:r>
       <w:r>
-        <w:instrText xml:space="preserve"> ADDIN EN.CITE &lt;EndNote&gt;&lt;Cite&gt;&lt;Author&gt;U.S. EIA&lt;/Author&gt;&lt;Year&gt;2018&lt;/Year&gt;&lt;RecNum&gt;77&lt;/RecNum&gt;&lt;DisplayText&gt;(U.S. EIA, 2018a, 2018b)&lt;/DisplayText&gt;&lt;record&gt;&lt;rec-number&gt;77&lt;/rec-number&gt;&lt;foreign-keys&gt;&lt;key app="EN" db-id="xv5ew2x05t22ane5w2f55290trt52wda2fpz" timestamp="1568059915" guid="259d2e70-10bb-4c00-b935-82e4c4734a4f"&gt;77&lt;/key&gt;&lt;/foreign-keys&gt;&lt;ref-type name="Dataset"&gt;59&lt;/ref-type&gt;&lt;contributors&gt;&lt;authors&gt;&lt;author&gt;U.S. EIA,&lt;/author&gt;&lt;/authors&gt;&lt;secondary-authors&gt;&lt;author&gt;U.S. Energy Information Administration&lt;/author&gt;&lt;/secondary-authors&gt;&lt;/contributors&gt;&lt;titles&gt;&lt;title&gt;US electricity generation by energy source&lt;/title&gt;&lt;/titles&gt;&lt;dates&gt;&lt;year&gt;2018&lt;/year&gt;&lt;/dates&gt;&lt;urls&gt;&lt;related-urls&gt;&lt;url&gt;https://www.eia.gov/tools/faqs/faq.php?id=427&amp;amp;t=4&lt;/url&gt;&lt;/related-urls&gt;&lt;/urls&gt;&lt;/record&gt;&lt;/Cite&gt;&lt;Cite&gt;&lt;Author&gt;U.S. EIA&lt;/Author&gt;&lt;Year&gt;2018&lt;/Year&gt;&lt;RecNum&gt;78&lt;/RecNum&gt;&lt;record&gt;&lt;rec-number&gt;78&lt;/rec-number&gt;&lt;foreign-keys&gt;&lt;key app="EN" db-id="xv5ew2x05t22ane5w2f55290trt52wda2fpz" timestamp="1568060005" guid="a2ba377b-c272-469f-8c3e-ec929da8cdd1"&gt;78&lt;/key&gt;&lt;/foreign-keys&gt;&lt;ref-type name="Dataset"&gt;59&lt;/ref-type&gt;&lt;contributors&gt;&lt;authors&gt;&lt;author&gt;U.S. EIA,&lt;/author&gt;&lt;/authors&gt;&lt;secondary-authors&gt;&lt;author&gt;U.S. Energy Information Administration&lt;/author&gt;&lt;/secondary-authors&gt;&lt;/contributors&gt;&lt;titles&gt;&lt;title&gt;U.S. primary energy consumption by energy source, 2018&lt;/title&gt;&lt;/titles&gt;&lt;dates&gt;&lt;year&gt;2018&lt;/year&gt;&lt;/dates&gt;&lt;urls&gt;&lt;related-urls&gt;&lt;url&gt;https://www.eia.gov/energyexplained/us-energy-facts/&lt;/url&gt;&lt;/related-urls&gt;&lt;/urls&gt;&lt;/record&gt;&lt;/Cite&gt;&lt;/EndNote&gt;</w:instrText>
+        <w:instrText xml:space="preserve"> ADDIN EN.CITE &lt;EndNote&gt;&lt;Cite&gt;&lt;Author&gt;U.S. EIA&lt;/Author&gt;&lt;Year&gt;2018&lt;/Year&gt;&lt;RecNum&gt;77&lt;/RecNum&gt;&lt;DisplayText&gt;(U.S. EIA, 2018a, 2018b)&lt;/DisplayText&gt;&lt;record&gt;&lt;rec-number&gt;77&lt;/rec-number&gt;&lt;foreign-keys&gt;&lt;key app="EN" db-id="xv5ew2x05t22ane5w2f55290trt52wda2fpz" timestamp="1568059915"&gt;77&lt;/key&gt;&lt;/foreign-keys&gt;&lt;ref-type name="Dataset"&gt;59&lt;/ref-type&gt;&lt;contributors&gt;&lt;authors&gt;&lt;author&gt;U.S. EIA,&lt;/author&gt;&lt;/authors&gt;&lt;secondary-authors&gt;&lt;author&gt;U.S. Energy Information Administration&lt;/author&gt;&lt;/secondary-authors&gt;&lt;/contributors&gt;&lt;titles&gt;&lt;title&gt;US electricity generation by energy source&lt;/title&gt;&lt;/titles&gt;&lt;dates&gt;&lt;year&gt;2018&lt;/year&gt;&lt;/dates&gt;&lt;urls&gt;&lt;related-urls&gt;&lt;url&gt;https://www.eia.gov/tools/faqs/faq.php?id=427&amp;amp;t=4&lt;/url&gt;&lt;/related-urls&gt;&lt;/urls&gt;&lt;/record&gt;&lt;/Cite&gt;&lt;Cite&gt;&lt;Author&gt;U.S. EIA&lt;/Author&gt;&lt;Year&gt;2018&lt;/Year&gt;&lt;RecNum&gt;78&lt;/RecNum&gt;&lt;record&gt;&lt;rec-number&gt;78&lt;/rec-number&gt;&lt;foreign-keys&gt;&lt;key app="EN" db-id="xv5ew2x05t22ane5w2f55290trt52wda2fpz" timestamp="1568060005"&gt;78&lt;/key&gt;&lt;/foreign-keys&gt;&lt;ref-type name="Dataset"&gt;59&lt;/ref-type&gt;&lt;contributors&gt;&lt;authors&gt;&lt;author&gt;U.S. EIA,&lt;/author&gt;&lt;/authors&gt;&lt;secondary-authors&gt;&lt;author&gt;U.S. Energy Information Administration&lt;/author&gt;&lt;/secondary-authors&gt;&lt;/contributors&gt;&lt;titles&gt;&lt;title&gt;U.S. primary energy consumption by energy source, 2018&lt;/title&gt;&lt;/titles&gt;&lt;dates&gt;&lt;year&gt;2018&lt;/year&gt;&lt;/dates&gt;&lt;urls&gt;&lt;related-urls&gt;&lt;url&gt;https://www.eia.gov/energyexplained/us-energy-facts/&lt;/url&gt;&lt;/related-urls&gt;&lt;/urls&gt;&lt;/record&gt;&lt;/Cite&gt;&lt;/EndNote&gt;</w:instrText>
       </w:r>
       <w:r>
         <w:fldChar w:fldCharType="separate"/>
@@ -777,12 +773,15 @@
         <w:t xml:space="preserve">Carbon Mitigation Stringency: </w:t>
       </w:r>
       <w:r>
-        <w:t>Electricity generation produces several emissions, including, but not limited to</w:t>
+        <w:t>Electricity generation produces several emissions, including but not limited to</w:t>
       </w:r>
       <w:r>
         <w:t xml:space="preserve"> </w:t>
       </w:r>
       <w:r>
+        <w:t xml:space="preserve">the criteria air pollutants </w:t>
+      </w:r>
+      <w:r>
         <w:t>sulfur dioxide (SO</w:t>
       </w:r>
       <w:r>
@@ -923,7 +922,7 @@
         <w:fldChar w:fldCharType="begin"/>
       </w:r>
       <w:r>
-        <w:instrText xml:space="preserve"> ADDIN EN.CITE &lt;EndNote&gt;&lt;Cite&gt;&lt;Author&gt;U.S. EIA&lt;/Author&gt;&lt;Year&gt;2019&lt;/Year&gt;&lt;RecNum&gt;79&lt;/RecNum&gt;&lt;DisplayText&gt;(U.S. EIA, 2019)&lt;/DisplayText&gt;&lt;record&gt;&lt;rec-number&gt;79&lt;/rec-number&gt;&lt;foreign-keys&gt;&lt;key app="EN" db-id="xv5ew2x05t22ane5w2f55290trt52wda2fpz" timestamp="1568060226" guid="550a1862-89bd-4a55-b58e-3dc91631deb0"&gt;79&lt;/key&gt;&lt;/foreign-keys&gt;&lt;ref-type name="Report"&gt;27&lt;/ref-type&gt;&lt;contributors&gt;&lt;authors&gt;&lt;author&gt;U.S. EIA,&lt;/author&gt;&lt;/authors&gt;&lt;secondary-authors&gt;&lt;author&gt;U.S. Energy Information Administration&lt;/author&gt;&lt;/secondary-authors&gt;&lt;/contributors&gt;&lt;titles&gt;&lt;title&gt;Annual Energy Outlook 2019 - with projections to 2050&lt;/title&gt;&lt;/titles&gt;&lt;dates&gt;&lt;year&gt;2019&lt;/year&gt;&lt;/dates&gt;&lt;urls&gt;&lt;related-urls&gt;&lt;url&gt;https://www.eia.gov/outlooks/aeo/pdf/aeo2019.pdf&lt;/url&gt;&lt;/related-urls&gt;&lt;/urls&gt;&lt;/record&gt;&lt;/Cite&gt;&lt;/EndNote&gt;</w:instrText>
+        <w:instrText xml:space="preserve"> ADDIN EN.CITE &lt;EndNote&gt;&lt;Cite&gt;&lt;Author&gt;U.S. EIA&lt;/Author&gt;&lt;Year&gt;2019&lt;/Year&gt;&lt;RecNum&gt;79&lt;/RecNum&gt;&lt;DisplayText&gt;(U.S. EIA, 2019)&lt;/DisplayText&gt;&lt;record&gt;&lt;rec-number&gt;79&lt;/rec-number&gt;&lt;foreign-keys&gt;&lt;key app="EN" db-id="xv5ew2x05t22ane5w2f55290trt52wda2fpz" timestamp="1568060226"&gt;79&lt;/key&gt;&lt;/foreign-keys&gt;&lt;ref-type name="Report"&gt;27&lt;/ref-type&gt;&lt;contributors&gt;&lt;authors&gt;&lt;author&gt;U.S. EIA,&lt;/author&gt;&lt;/authors&gt;&lt;secondary-authors&gt;&lt;author&gt;U.S. Energy Information Administration&lt;/author&gt;&lt;/secondary-authors&gt;&lt;/contributors&gt;&lt;titles&gt;&lt;title&gt;Annual Energy Outlook 2019 - with projections to 2050&lt;/title&gt;&lt;/titles&gt;&lt;dates&gt;&lt;year&gt;2019&lt;/year&gt;&lt;/dates&gt;&lt;urls&gt;&lt;related-urls&gt;&lt;url&gt;https://www.eia.gov/outlooks/aeo/pdf/aeo2019.pdf&lt;/url&gt;&lt;/related-urls&gt;&lt;/urls&gt;&lt;/record&gt;&lt;/Cite&gt;&lt;/EndNote&gt;</w:instrText>
       </w:r>
       <w:r>
         <w:fldChar w:fldCharType="separate"/>
@@ -1028,7 +1027,7 @@
         <w:fldChar w:fldCharType="begin"/>
       </w:r>
       <w:r>
-        <w:instrText xml:space="preserve"> ADDIN EN.CITE &lt;EndNote&gt;&lt;Cite&gt;&lt;Author&gt;U.S. EPA&lt;/Author&gt;&lt;Year&gt;2014&lt;/Year&gt;&lt;RecNum&gt;80&lt;/RecNum&gt;&lt;DisplayText&gt;(U.S. EPA, 2014, 2017)&lt;/DisplayText&gt;&lt;record&gt;&lt;rec-number&gt;80&lt;/rec-number&gt;&lt;foreign-keys&gt;&lt;key app="EN" db-id="xv5ew2x05t22ane5w2f55290trt52wda2fpz" timestamp="1568060351" guid="ca326099-4ced-45e9-98ce-abe9750aa446"&gt;80&lt;/key&gt;&lt;/foreign-keys&gt;&lt;ref-type name="Report"&gt;27&lt;/ref-type&gt;&lt;contributors&gt;&lt;authors&gt;&lt;author&gt;U.S. EPA,&lt;/author&gt;&lt;/authors&gt;&lt;secondary-authors&gt;&lt;author&gt;U.S. Environmental Protection Agency&lt;/author&gt;&lt;/secondary-authors&gt;&lt;/contributors&gt;&lt;titles&gt;&lt;title&gt;National Emissions Inventory Report&lt;/title&gt;&lt;/titles&gt;&lt;dates&gt;&lt;year&gt;2014&lt;/year&gt;&lt;/dates&gt;&lt;urls&gt;&lt;related-urls&gt;&lt;url&gt;https://gispub.epa.gov/neireport/2014/&lt;/url&gt;&lt;/related-urls&gt;&lt;/urls&gt;&lt;/record&gt;&lt;/Cite&gt;&lt;Cite&gt;&lt;Author&gt;U.S. EPA&lt;/Author&gt;&lt;Year&gt;2017&lt;/Year&gt;&lt;RecNum&gt;81&lt;/RecNum&gt;&lt;record&gt;&lt;rec-number&gt;81&lt;/rec-number&gt;&lt;foreign-keys&gt;&lt;key app="EN" db-id="xv5ew2x05t22ane5w2f55290trt52wda2fpz" timestamp="1568060487" guid="67c6d3c8-bcbb-4102-9e6f-2e8b01fb4774"&gt;81&lt;/key&gt;&lt;/foreign-keys&gt;&lt;ref-type name="Report"&gt;27&lt;/ref-type&gt;&lt;contributors&gt;&lt;authors&gt;&lt;author&gt;U.S. EPA,&lt;/author&gt;&lt;/authors&gt;&lt;secondary-authors&gt;&lt;author&gt;U.S. Environmental Protection Agency&lt;/author&gt;&lt;/secondary-authors&gt;&lt;/contributors&gt;&lt;titles&gt;&lt;title&gt;Inventory of U.S. Greenhouse Gas Emissions and Sinks: 1990-2017 Inventory Report&lt;/title&gt;&lt;/titles&gt;&lt;dates&gt;&lt;year&gt;2017&lt;/year&gt;&lt;/dates&gt;&lt;urls&gt;&lt;related-urls&gt;&lt;url&gt;https://www.epa.gov/ghgemissions/inventory-us-greenhouse-gas-emissions-and-sinks&lt;/url&gt;&lt;/related-urls&gt;&lt;/urls&gt;&lt;/record&gt;&lt;/Cite&gt;&lt;/EndNote&gt;</w:instrText>
+        <w:instrText xml:space="preserve"> ADDIN EN.CITE &lt;EndNote&gt;&lt;Cite&gt;&lt;Author&gt;U.S. EPA&lt;/Author&gt;&lt;Year&gt;2014&lt;/Year&gt;&lt;RecNum&gt;80&lt;/RecNum&gt;&lt;DisplayText&gt;(U.S. EPA, 2014, 2017)&lt;/DisplayText&gt;&lt;record&gt;&lt;rec-number&gt;80&lt;/rec-number&gt;&lt;foreign-keys&gt;&lt;key app="EN" db-id="xv5ew2x05t22ane5w2f55290trt52wda2fpz" timestamp="1568060351"&gt;80&lt;/key&gt;&lt;/foreign-keys&gt;&lt;ref-type name="Report"&gt;27&lt;/ref-type&gt;&lt;contributors&gt;&lt;authors&gt;&lt;author&gt;U.S. EPA,&lt;/author&gt;&lt;/authors&gt;&lt;secondary-authors&gt;&lt;author&gt;U.S. Environmental Protection Agency&lt;/author&gt;&lt;/secondary-authors&gt;&lt;/contributors&gt;&lt;titles&gt;&lt;title&gt;National Emissions Inventory Report&lt;/title&gt;&lt;/titles&gt;&lt;dates&gt;&lt;year&gt;2014&lt;/year&gt;&lt;/dates&gt;&lt;urls&gt;&lt;related-urls&gt;&lt;url&gt;https://gispub.epa.gov/neireport/2014/&lt;/url&gt;&lt;/related-urls&gt;&lt;/urls&gt;&lt;/record&gt;&lt;/Cite&gt;&lt;Cite&gt;&lt;Author&gt;U.S. EPA&lt;/Author&gt;&lt;Year&gt;2017&lt;/Year&gt;&lt;RecNum&gt;81&lt;/RecNum&gt;&lt;record&gt;&lt;rec-number&gt;81&lt;/rec-number&gt;&lt;foreign-keys&gt;&lt;key app="EN" db-id="xv5ew2x05t22ane5w2f55290trt52wda2fpz" timestamp="1568060487"&gt;81&lt;/key&gt;&lt;/foreign-keys&gt;&lt;ref-type name="Report"&gt;27&lt;/ref-type&gt;&lt;contributors&gt;&lt;authors&gt;&lt;author&gt;U.S. EPA,&lt;/author&gt;&lt;/authors&gt;&lt;secondary-authors&gt;&lt;author&gt;U.S. Environmental Protection Agency&lt;/author&gt;&lt;/secondary-authors&gt;&lt;/contributors&gt;&lt;titles&gt;&lt;title&gt;Inventory of U.S. Greenhouse Gas Emissions and Sinks: 1990-2017 Inventory Report&lt;/title&gt;&lt;/titles&gt;&lt;dates&gt;&lt;year&gt;2017&lt;/year&gt;&lt;/dates&gt;&lt;urls&gt;&lt;related-urls&gt;&lt;url&gt;https://www.epa.gov/ghgemissions/inventory-us-greenhouse-gas-emissions-and-sinks&lt;/url&gt;&lt;/related-urls&gt;&lt;/urls&gt;&lt;/record&gt;&lt;/Cite&gt;&lt;/EndNote&gt;</w:instrText>
       </w:r>
       <w:r>
         <w:fldChar w:fldCharType="separate"/>
@@ -1244,7 +1243,7 @@
         <w:fldChar w:fldCharType="begin"/>
       </w:r>
       <w:r>
-        <w:instrText xml:space="preserve"> ADDIN EN.CITE &lt;EndNote&gt;&lt;Cite&gt;&lt;Year&gt;2019&lt;/Year&gt;&lt;RecNum&gt;59&lt;/RecNum&gt;&lt;DisplayText&gt;(GWEC, 2019)&lt;/DisplayText&gt;&lt;record&gt;&lt;rec-number&gt;59&lt;/rec-number&gt;&lt;foreign-keys&gt;&lt;key app="EN" db-id="xv5ew2x05t22ane5w2f55290trt52wda2fpz" timestamp="1568051789" guid="496973b1-544e-45bc-b936-9b2ddc773a4c"&gt;59&lt;/key&gt;&lt;/foreign-keys&gt;&lt;ref-type name="Report"&gt;27&lt;/ref-type&gt;&lt;contributors&gt;&lt;authors&gt;&lt;author&gt;GWEC&lt;/author&gt;&lt;/authors&gt;&lt;/contributors&gt;&lt;titles&gt;&lt;title&gt;Global Wind Energy Council: Global Wind Report 2018&lt;/title&gt;&lt;/titles&gt;&lt;dates&gt;&lt;year&gt;2019&lt;/year&gt;&lt;/dates&gt;&lt;publisher&gt;Global Wind Energy Council&lt;/publisher&gt;&lt;urls&gt;&lt;related-urls&gt;&lt;url&gt;https://gwec.net/wp-content/uploads/2019/04/GWEC-Global-Wind-Report-2018.pdf&lt;/url&gt;&lt;/related-urls&gt;&lt;/urls&gt;&lt;/record&gt;&lt;/Cite&gt;&lt;Cite&gt;&lt;Year&gt;2019&lt;/Year&gt;&lt;RecNum&gt;59&lt;/RecNum&gt;&lt;record&gt;&lt;rec-number&gt;59&lt;/rec-number&gt;&lt;foreign-keys&gt;&lt;key app="EN" db-id="xv5ew2x05t22ane5w2f55290trt52wda2fpz" timestamp="1568051789" guid="496973b1-544e-45bc-b936-9b2ddc773a4c"&gt;59&lt;/key&gt;&lt;/foreign-keys&gt;&lt;ref-type name="Report"&gt;27&lt;/ref-type&gt;&lt;contributors&gt;&lt;authors&gt;&lt;author&gt;GWEC&lt;/author&gt;&lt;/authors&gt;&lt;/contributors&gt;&lt;titles&gt;&lt;title&gt;Global Wind Energy Council: Global Wind Report 2018&lt;/title&gt;&lt;/titles&gt;&lt;dates&gt;&lt;year&gt;2019&lt;/year&gt;&lt;/dates&gt;&lt;publisher&gt;Global Wind Energy Council&lt;/publisher&gt;&lt;urls&gt;&lt;related-urls&gt;&lt;url&gt;https://gwec.net/wp-content/uploads/2019/04/GWEC-Global-Wind-Report-2018.pdf&lt;/url&gt;&lt;/related-urls&gt;&lt;/urls&gt;&lt;/record&gt;&lt;/Cite&gt;&lt;/EndNote&gt;</w:instrText>
+        <w:instrText xml:space="preserve"> ADDIN EN.CITE &lt;EndNote&gt;&lt;Cite&gt;&lt;Year&gt;2019&lt;/Year&gt;&lt;RecNum&gt;59&lt;/RecNum&gt;&lt;DisplayText&gt;(GWEC, 2019)&lt;/DisplayText&gt;&lt;record&gt;&lt;rec-number&gt;59&lt;/rec-number&gt;&lt;foreign-keys&gt;&lt;key app="EN" db-id="xv5ew2x05t22ane5w2f55290trt52wda2fpz" timestamp="1568051789"&gt;59&lt;/key&gt;&lt;/foreign-keys&gt;&lt;ref-type name="Report"&gt;27&lt;/ref-type&gt;&lt;contributors&gt;&lt;authors&gt;&lt;author&gt;GWEC&lt;/author&gt;&lt;/authors&gt;&lt;/contributors&gt;&lt;titles&gt;&lt;title&gt;Global Wind Energy Council: Global Wind Report 2018&lt;/title&gt;&lt;/titles&gt;&lt;dates&gt;&lt;year&gt;2019&lt;/year&gt;&lt;/dates&gt;&lt;publisher&gt;Global Wind Energy Council&lt;/publisher&gt;&lt;urls&gt;&lt;related-urls&gt;&lt;url&gt;https://gwec.net/wp-content/uploads/2019/04/GWEC-Global-Wind-Report-2018.pdf&lt;/url&gt;&lt;/related-urls&gt;&lt;/urls&gt;&lt;/record&gt;&lt;/Cite&gt;&lt;Cite&gt;&lt;Year&gt;2019&lt;/Year&gt;&lt;RecNum&gt;59&lt;/RecNum&gt;&lt;record&gt;&lt;rec-number&gt;59&lt;/rec-number&gt;&lt;foreign-keys&gt;&lt;key app="EN" db-id="xv5ew2x05t22ane5w2f55290trt52wda2fpz" timestamp="1568051789"&gt;59&lt;/key&gt;&lt;/foreign-keys&gt;&lt;ref-type name="Report"&gt;27&lt;/ref-type&gt;&lt;contributors&gt;&lt;authors&gt;&lt;author&gt;GWEC&lt;/author&gt;&lt;/authors&gt;&lt;/contributors&gt;&lt;titles&gt;&lt;title&gt;Global Wind Energy Council: Global Wind Report 2018&lt;/title&gt;&lt;/titles&gt;&lt;dates&gt;&lt;year&gt;2019&lt;/year&gt;&lt;/dates&gt;&lt;publisher&gt;Global Wind Energy Council&lt;/publisher&gt;&lt;urls&gt;&lt;related-urls&gt;&lt;url&gt;https://gwec.net/wp-content/uploads/2019/04/GWEC-Global-Wind-Report-2018.pdf&lt;/url&gt;&lt;/related-urls&gt;&lt;/urls&gt;&lt;/record&gt;&lt;/Cite&gt;&lt;/EndNote&gt;</w:instrText>
       </w:r>
       <w:r>
         <w:fldChar w:fldCharType="separate"/>
@@ -1268,7 +1267,7 @@
         <w:fldChar w:fldCharType="begin"/>
       </w:r>
       <w:r>
-        <w:instrText xml:space="preserve"> ADDIN EN.CITE &lt;EndNote&gt;&lt;Cite&gt;&lt;Author&gt;John&lt;/Author&gt;&lt;Year&gt;2017&lt;/Year&gt;&lt;RecNum&gt;82&lt;/RecNum&gt;&lt;DisplayText&gt;(St. John, 2017)&lt;/DisplayText&gt;&lt;record&gt;&lt;rec-number&gt;82&lt;/rec-number&gt;&lt;foreign-keys&gt;&lt;key app="EN" db-id="xv5ew2x05t22ane5w2f55290trt52wda2fpz" timestamp="1568060625" guid="178038fd-432c-459b-ad18-31d7fd3b87b7"&gt;82&lt;/key&gt;&lt;/foreign-keys&gt;&lt;ref-type name="Newspaper Article"&gt;23&lt;/ref-type&gt;&lt;contributors&gt;&lt;authors&gt;&lt;author&gt;St. John, Jeff&lt;/author&gt;&lt;/authors&gt;&lt;/contributors&gt;&lt;titles&gt;&lt;title&gt;Offshore Wind Reaches Cost-Competitiveness withouth Subsidies&lt;/title&gt;&lt;secondary-title&gt;Greentech Media&lt;/secondary-title&gt;&lt;/titles&gt;&lt;dates&gt;&lt;year&gt;2017&lt;/year&gt;&lt;/dates&gt;&lt;urls&gt;&lt;related-urls&gt;&lt;url&gt;https://www.greentechmedia.com/articles/read/offshore-wind-reaches-cost-competitiveness-without-subsidies#gs.2plxee&lt;/url&gt;&lt;/related-urls&gt;&lt;/urls&gt;&lt;/record&gt;&lt;/Cite&gt;&lt;/EndNote&gt;</w:instrText>
+        <w:instrText xml:space="preserve"> ADDIN EN.CITE &lt;EndNote&gt;&lt;Cite&gt;&lt;Author&gt;John&lt;/Author&gt;&lt;Year&gt;2017&lt;/Year&gt;&lt;RecNum&gt;82&lt;/RecNum&gt;&lt;DisplayText&gt;(St. John, 2017)&lt;/DisplayText&gt;&lt;record&gt;&lt;rec-number&gt;82&lt;/rec-number&gt;&lt;foreign-keys&gt;&lt;key app="EN" db-id="xv5ew2x05t22ane5w2f55290trt52wda2fpz" timestamp="1568060625"&gt;82&lt;/key&gt;&lt;/foreign-keys&gt;&lt;ref-type name="Newspaper Article"&gt;23&lt;/ref-type&gt;&lt;contributors&gt;&lt;authors&gt;&lt;author&gt;St. John, Jeff&lt;/author&gt;&lt;/authors&gt;&lt;/contributors&gt;&lt;titles&gt;&lt;title&gt;Offshore Wind Reaches Cost-Competitiveness withouth Subsidies&lt;/title&gt;&lt;secondary-title&gt;Greentech Media&lt;/secondary-title&gt;&lt;/titles&gt;&lt;dates&gt;&lt;year&gt;2017&lt;/year&gt;&lt;/dates&gt;&lt;urls&gt;&lt;related-urls&gt;&lt;url&gt;https://www.greentechmedia.com/articles/read/offshore-wind-reaches-cost-competitiveness-without-subsidies#gs.2plxee&lt;/url&gt;&lt;/related-urls&gt;&lt;/urls&gt;&lt;/record&gt;&lt;/Cite&gt;&lt;/EndNote&gt;</w:instrText>
       </w:r>
       <w:r>
         <w:fldChar w:fldCharType="separate"/>
@@ -1310,7 +1309,7 @@
         <w:fldChar w:fldCharType="begin"/>
       </w:r>
       <w:r>
-        <w:instrText xml:space="preserve"> ADDIN EN.CITE &lt;EndNote&gt;&lt;Cite&gt;&lt;Author&gt;Beiter&lt;/Author&gt;&lt;Year&gt;2017&lt;/Year&gt;&lt;RecNum&gt;54&lt;/RecNum&gt;&lt;DisplayText&gt;(Beiter, Musial, Kilcher, Maness, &amp;amp; Smith, 2017)&lt;/DisplayText&gt;&lt;record&gt;&lt;rec-number&gt;54&lt;/rec-number&gt;&lt;foreign-keys&gt;&lt;key app="EN" db-id="xv5ew2x05t22ane5w2f55290trt52wda2fpz" timestamp="1568051344" guid="81a51f3a-71de-4575-91a9-4c5253c42d54"&gt;54&lt;/key&gt;&lt;/foreign-keys&gt;&lt;ref-type name="Journal Article"&gt;17&lt;/ref-type&gt;&lt;contributors&gt;&lt;authors&gt;&lt;author&gt;Philipp Beiter&lt;/author&gt;&lt;author&gt;Walter Musial&lt;/author&gt;&lt;author&gt;Levi Kilcher&lt;/author&gt;&lt;author&gt;Michael Maness&lt;/author&gt;&lt;author&gt;Aaron Smith&lt;/author&gt;&lt;/authors&gt;&lt;/contributors&gt;&lt;titles&gt;&lt;title&gt;An Assessment of the Economic Potential of Offshore Wind in the United States from 2015 to 2030&lt;/title&gt;&lt;secondary-title&gt;National Renewable Energy Laboratory&lt;/secondary-title&gt;&lt;/titles&gt;&lt;periodical&gt;&lt;full-title&gt;National Renewable Energy Laboratory&lt;/full-title&gt;&lt;/periodical&gt;&lt;number&gt;NREL/TP-6A20-67675&lt;/number&gt;&lt;dates&gt;&lt;year&gt;2017&lt;/year&gt;&lt;/dates&gt;&lt;urls&gt;&lt;/urls&gt;&lt;/record&gt;&lt;/Cite&gt;&lt;/EndNote&gt;</w:instrText>
+        <w:instrText xml:space="preserve"> ADDIN EN.CITE &lt;EndNote&gt;&lt;Cite&gt;&lt;Author&gt;Beiter&lt;/Author&gt;&lt;Year&gt;2017&lt;/Year&gt;&lt;RecNum&gt;54&lt;/RecNum&gt;&lt;DisplayText&gt;(Beiter, Musial, Kilcher, Maness, &amp;amp; Smith, 2017)&lt;/DisplayText&gt;&lt;record&gt;&lt;rec-number&gt;54&lt;/rec-number&gt;&lt;foreign-keys&gt;&lt;key app="EN" db-id="xv5ew2x05t22ane5w2f55290trt52wda2fpz" timestamp="1568051344"&gt;54&lt;/key&gt;&lt;/foreign-keys&gt;&lt;ref-type name="Journal Article"&gt;17&lt;/ref-type&gt;&lt;contributors&gt;&lt;authors&gt;&lt;author&gt;Philipp Beiter&lt;/author&gt;&lt;author&gt;Walter Musial&lt;/author&gt;&lt;author&gt;Levi Kilcher&lt;/author&gt;&lt;author&gt;Michael Maness&lt;/author&gt;&lt;author&gt;Aaron Smith&lt;/author&gt;&lt;/authors&gt;&lt;/contributors&gt;&lt;titles&gt;&lt;title&gt;An Assessment of the Economic Potential of Offshore Wind in the United States from 2015 to 2030&lt;/title&gt;&lt;secondary-title&gt;National Renewable Energy Laboratory&lt;/secondary-title&gt;&lt;/titles&gt;&lt;periodical&gt;&lt;full-title&gt;National Renewable Energy Laboratory&lt;/full-title&gt;&lt;/periodical&gt;&lt;number&gt;NREL/TP-6A20-67675&lt;/number&gt;&lt;dates&gt;&lt;year&gt;2017&lt;/year&gt;&lt;/dates&gt;&lt;urls&gt;&lt;/urls&gt;&lt;/record&gt;&lt;/Cite&gt;&lt;/EndNote&gt;</w:instrText>
       </w:r>
       <w:r>
         <w:fldChar w:fldCharType="separate"/>
@@ -1334,7 +1333,7 @@
         <w:fldChar w:fldCharType="begin"/>
       </w:r>
       <w:r>
-        <w:instrText xml:space="preserve"> ADDIN EN.CITE &lt;EndNote&gt;&lt;Cite&gt;&lt;Author&gt;General Electric&lt;/Author&gt;&lt;Year&gt;2019&lt;/Year&gt;&lt;RecNum&gt;83&lt;/RecNum&gt;&lt;DisplayText&gt;(General Electric, 2019)&lt;/DisplayText&gt;&lt;record&gt;&lt;rec-number&gt;83&lt;/rec-number&gt;&lt;foreign-keys&gt;&lt;key app="EN" db-id="xv5ew2x05t22ane5w2f55290trt52wda2fpz" timestamp="1568060820" guid="0394c9a6-8157-47c1-b9f2-70a52a991ef7"&gt;83&lt;/key&gt;&lt;/foreign-keys&gt;&lt;ref-type name="Web Page"&gt;12&lt;/ref-type&gt;&lt;contributors&gt;&lt;authors&gt;&lt;author&gt;General Electric,&lt;/author&gt;&lt;/authors&gt;&lt;/contributors&gt;&lt;titles&gt;&lt;title&gt;Haliade-X Offshore Wind Turbine&lt;/title&gt;&lt;/titles&gt;&lt;dates&gt;&lt;year&gt;2019&lt;/year&gt;&lt;/dates&gt;&lt;urls&gt;&lt;related-urls&gt;&lt;url&gt;https://www.ge.com/renewableenergy/wind-energy/offshore-wind/haliade-x-offshore-turbine&lt;/url&gt;&lt;/related-urls&gt;&lt;/urls&gt;&lt;/record&gt;&lt;/Cite&gt;&lt;/EndNote&gt;</w:instrText>
+        <w:instrText xml:space="preserve"> ADDIN EN.CITE &lt;EndNote&gt;&lt;Cite&gt;&lt;Author&gt;General Electric&lt;/Author&gt;&lt;Year&gt;2019&lt;/Year&gt;&lt;RecNum&gt;83&lt;/RecNum&gt;&lt;DisplayText&gt;(General Electric, 2019)&lt;/DisplayText&gt;&lt;record&gt;&lt;rec-number&gt;83&lt;/rec-number&gt;&lt;foreign-keys&gt;&lt;key app="EN" db-id="xv5ew2x05t22ane5w2f55290trt52wda2fpz" timestamp="1568060820"&gt;83&lt;/key&gt;&lt;/foreign-keys&gt;&lt;ref-type name="Web Page"&gt;12&lt;/ref-type&gt;&lt;contributors&gt;&lt;authors&gt;&lt;author&gt;General Electric,&lt;/author&gt;&lt;/authors&gt;&lt;/contributors&gt;&lt;titles&gt;&lt;title&gt;Haliade-X Offshore Wind Turbine&lt;/title&gt;&lt;/titles&gt;&lt;dates&gt;&lt;year&gt;2019&lt;/year&gt;&lt;/dates&gt;&lt;urls&gt;&lt;related-urls&gt;&lt;url&gt;https://www.ge.com/renewableenergy/wind-energy/offshore-wind/haliade-x-offshore-turbine&lt;/url&gt;&lt;/related-urls&gt;&lt;/urls&gt;&lt;/record&gt;&lt;/Cite&gt;&lt;/EndNote&gt;</w:instrText>
       </w:r>
       <w:r>
         <w:fldChar w:fldCharType="separate"/>
@@ -1375,7 +1374,7 @@
         <w:fldChar w:fldCharType="begin"/>
       </w:r>
       <w:r>
-        <w:instrText xml:space="preserve"> ADDIN EN.CITE &lt;EndNote&gt;&lt;Cite&gt;&lt;Author&gt;Lazard&lt;/Author&gt;&lt;Year&gt;2018&lt;/Year&gt;&lt;RecNum&gt;84&lt;/RecNum&gt;&lt;DisplayText&gt;(Lazard, 2018)&lt;/DisplayText&gt;&lt;record&gt;&lt;rec-number&gt;84&lt;/rec-number&gt;&lt;foreign-keys&gt;&lt;key app="EN" db-id="xv5ew2x05t22ane5w2f55290trt52wda2fpz" timestamp="1568063200" guid="fdae2fd1-d8e4-401f-86e0-6faac49a9b30"&gt;84&lt;/key&gt;&lt;/foreign-keys&gt;&lt;ref-type name="Report"&gt;27&lt;/ref-type&gt;&lt;contributors&gt;&lt;authors&gt;&lt;author&gt;Lazard&lt;/author&gt;&lt;/authors&gt;&lt;/contributors&gt;&lt;titles&gt;&lt;title&gt;Lazard&amp;apos;s Levelized Cost fo Energy Analysis - Version 12.0&lt;/title&gt;&lt;/titles&gt;&lt;dates&gt;&lt;year&gt;2018&lt;/year&gt;&lt;/dates&gt;&lt;urls&gt;&lt;related-urls&gt;&lt;url&gt;https://www.lazard.com/media/450784/lazards-levelized-cost-of-energy-version-120-vfinal.pdf&lt;/url&gt;&lt;/related-urls&gt;&lt;/urls&gt;&lt;/record&gt;&lt;/Cite&gt;&lt;/EndNote&gt;</w:instrText>
+        <w:instrText xml:space="preserve"> ADDIN EN.CITE &lt;EndNote&gt;&lt;Cite&gt;&lt;Author&gt;Lazard&lt;/Author&gt;&lt;Year&gt;2018&lt;/Year&gt;&lt;RecNum&gt;84&lt;/RecNum&gt;&lt;DisplayText&gt;(Lazard, 2018)&lt;/DisplayText&gt;&lt;record&gt;&lt;rec-number&gt;84&lt;/rec-number&gt;&lt;foreign-keys&gt;&lt;key app="EN" db-id="xv5ew2x05t22ane5w2f55290trt52wda2fpz" timestamp="1568063200"&gt;84&lt;/key&gt;&lt;/foreign-keys&gt;&lt;ref-type name="Report"&gt;27&lt;/ref-type&gt;&lt;contributors&gt;&lt;authors&gt;&lt;author&gt;Lazard&lt;/author&gt;&lt;/authors&gt;&lt;/contributors&gt;&lt;titles&gt;&lt;title&gt;Lazard&amp;apos;s Levelized Cost fo Energy Analysis - Version 12.0&lt;/title&gt;&lt;/titles&gt;&lt;dates&gt;&lt;year&gt;2018&lt;/year&gt;&lt;/dates&gt;&lt;urls&gt;&lt;related-urls&gt;&lt;url&gt;https://www.lazard.com/media/450784/lazards-levelized-cost-of-energy-version-120-vfinal.pdf&lt;/url&gt;&lt;/related-urls&gt;&lt;/urls&gt;&lt;/record&gt;&lt;/Cite&gt;&lt;/EndNote&gt;</w:instrText>
       </w:r>
       <w:r>
         <w:fldChar w:fldCharType="separate"/>
@@ -1408,7 +1407,33 @@
         <w:t>OSW</w:t>
       </w:r>
       <w:r>
-        <w:t xml:space="preserve"> still stands as one of the most expensive generation resources available in the US. </w:t>
+        <w:t xml:space="preserve"> still stands as one of the most expensive generation resources available in the US</w:t>
+      </w:r>
+      <w:r>
+        <w:t>, as seen in Table 1</w:t>
+      </w:r>
+      <w:r>
+        <w:t xml:space="preserve">. </w:t>
+      </w:r>
+      <w:r>
+        <w:t xml:space="preserve">While LCOE is a generalized measure used to compare technologies, it does not account for regional differences in fuel or natural resource availability, load curves, or </w:t>
+      </w:r>
+      <w:r>
+        <w:t>dispatchability</w:t>
+      </w:r>
+      <w:r>
+        <w:t>.</w:t>
+      </w:r>
+      <w:r>
+        <w:t xml:space="preserve"> </w:t>
+      </w:r>
+      <w:proofErr w:type="gramStart"/>
+      <w:r>
+        <w:t>*</w:t>
+      </w:r>
+      <w:proofErr w:type="gramEnd"/>
+      <w:r>
+        <w:t>** ADD MORE</w:t>
       </w:r>
     </w:p>
     <w:p>
@@ -1428,7 +1453,6 @@
         <w:rPr>
           <w:noProof/>
         </w:rPr>
-        <w:lastRenderedPageBreak/>
         <w:drawing>
           <wp:inline distT="0" distB="0" distL="0" distR="0" wp14:anchorId="354D536F" wp14:editId="0F1760A9">
             <wp:extent cx="5661660" cy="2581275"/>
@@ -1489,7 +1513,7 @@
         <w:fldChar w:fldCharType="begin"/>
       </w:r>
       <w:r>
-        <w:instrText xml:space="preserve"> ADDIN EN.CITE &lt;EndNote&gt;&lt;Cite&gt;&lt;Author&gt;U.S. EIA&lt;/Author&gt;&lt;Year&gt;2019&lt;/Year&gt;&lt;RecNum&gt;79&lt;/RecNum&gt;&lt;DisplayText&gt;(U.S. EIA, 2019)&lt;/DisplayText&gt;&lt;record&gt;&lt;rec-number&gt;79&lt;/rec-number&gt;&lt;foreign-keys&gt;&lt;key app="EN" db-id="xv5ew2x05t22ane5w2f55290trt52wda2fpz" timestamp="1568060226" guid="550a1862-89bd-4a55-b58e-3dc91631deb0"&gt;79&lt;/key&gt;&lt;/foreign-keys&gt;&lt;ref-type name="Report"&gt;27&lt;/ref-type&gt;&lt;contributors&gt;&lt;authors&gt;&lt;author&gt;U.S. EIA,&lt;/author&gt;&lt;/authors&gt;&lt;secondary-authors&gt;&lt;author&gt;U.S. Energy Information Administration&lt;/author&gt;&lt;/secondary-authors&gt;&lt;/contributors&gt;&lt;titles&gt;&lt;title&gt;Annual Energy Outlook 2019 - with projections to 2050&lt;/title&gt;&lt;/titles&gt;&lt;dates&gt;&lt;year&gt;2019&lt;/year&gt;&lt;/dates&gt;&lt;urls&gt;&lt;related-urls&gt;&lt;url&gt;https://www.eia.gov/outlooks/aeo/pdf/aeo2019.pdf&lt;/url&gt;&lt;/related-urls&gt;&lt;/urls&gt;&lt;/record&gt;&lt;/Cite&gt;&lt;/EndNote&gt;</w:instrText>
+        <w:instrText xml:space="preserve"> ADDIN EN.CITE &lt;EndNote&gt;&lt;Cite&gt;&lt;Author&gt;U.S. EIA&lt;/Author&gt;&lt;Year&gt;2019&lt;/Year&gt;&lt;RecNum&gt;79&lt;/RecNum&gt;&lt;DisplayText&gt;(U.S. EIA, 2019)&lt;/DisplayText&gt;&lt;record&gt;&lt;rec-number&gt;79&lt;/rec-number&gt;&lt;foreign-keys&gt;&lt;key app="EN" db-id="xv5ew2x05t22ane5w2f55290trt52wda2fpz" timestamp="1568060226"&gt;79&lt;/key&gt;&lt;/foreign-keys&gt;&lt;ref-type name="Report"&gt;27&lt;/ref-type&gt;&lt;contributors&gt;&lt;authors&gt;&lt;author&gt;U.S. EIA,&lt;/author&gt;&lt;/authors&gt;&lt;secondary-authors&gt;&lt;author&gt;U.S. Energy Information Administration&lt;/author&gt;&lt;/secondary-authors&gt;&lt;/contributors&gt;&lt;titles&gt;&lt;title&gt;Annual Energy Outlook 2019 - with projections to 2050&lt;/title&gt;&lt;/titles&gt;&lt;dates&gt;&lt;year&gt;2019&lt;/year&gt;&lt;/dates&gt;&lt;urls&gt;&lt;related-urls&gt;&lt;url&gt;https://www.eia.gov/outlooks/aeo/pdf/aeo2019.pdf&lt;/url&gt;&lt;/related-urls&gt;&lt;/urls&gt;&lt;/record&gt;&lt;/Cite&gt;&lt;/EndNote&gt;</w:instrText>
       </w:r>
       <w:r>
         <w:fldChar w:fldCharType="separate"/>
@@ -1547,7 +1571,7 @@
         <w:fldChar w:fldCharType="begin"/>
       </w:r>
       <w:r>
-        <w:instrText xml:space="preserve"> ADDIN EN.CITE &lt;EndNote&gt;&lt;Cite&gt;&lt;Author&gt;AWEA&lt;/Author&gt;&lt;Year&gt;2018&lt;/Year&gt;&lt;RecNum&gt;85&lt;/RecNum&gt;&lt;DisplayText&gt;(AWEA, 2018)&lt;/DisplayText&gt;&lt;record&gt;&lt;rec-number&gt;85&lt;/rec-number&gt;&lt;foreign-keys&gt;&lt;key app="EN" db-id="xv5ew2x05t22ane5w2f55290trt52wda2fpz" timestamp="1568117687" guid="28819a43-3489-4d97-b495-8a60170995f4"&gt;85&lt;/key&gt;&lt;/foreign-keys&gt;&lt;ref-type name="Report"&gt;27&lt;/ref-type&gt;&lt;contributors&gt;&lt;authors&gt;&lt;author&gt;AWEA&lt;/author&gt;&lt;/authors&gt;&lt;secondary-authors&gt;&lt;author&gt;American Wind Energy Association&lt;/author&gt;&lt;/secondary-authors&gt;&lt;/contributors&gt;&lt;titles&gt;&lt;title&gt;U.S. Offshore Wind Industry Status Update&lt;/title&gt;&lt;/titles&gt;&lt;dates&gt;&lt;year&gt;2018&lt;/year&gt;&lt;/dates&gt;&lt;urls&gt;&lt;related-urls&gt;&lt;url&gt;https://www.awea.org/Awea/media/About-AWEA/U-S-Offshore-Wind-Fact-Sheet-September-2018_2.pdf&lt;/url&gt;&lt;/related-urls&gt;&lt;/urls&gt;&lt;/record&gt;&lt;/Cite&gt;&lt;/EndNote&gt;</w:instrText>
+        <w:instrText xml:space="preserve"> ADDIN EN.CITE &lt;EndNote&gt;&lt;Cite&gt;&lt;Author&gt;AWEA&lt;/Author&gt;&lt;Year&gt;2019&lt;/Year&gt;&lt;RecNum&gt;85&lt;/RecNum&gt;&lt;DisplayText&gt;(AWEA, 2019)&lt;/DisplayText&gt;&lt;record&gt;&lt;rec-number&gt;85&lt;/rec-number&gt;&lt;foreign-keys&gt;&lt;key app="EN" db-id="xv5ew2x05t22ane5w2f55290trt52wda2fpz" timestamp="1568117687"&gt;85&lt;/key&gt;&lt;/foreign-keys&gt;&lt;ref-type name="Report"&gt;27&lt;/ref-type&gt;&lt;contributors&gt;&lt;authors&gt;&lt;author&gt;AWEA&lt;/author&gt;&lt;/authors&gt;&lt;secondary-authors&gt;&lt;author&gt;American Wind Energy Association&lt;/author&gt;&lt;/secondary-authors&gt;&lt;/contributors&gt;&lt;titles&gt;&lt;title&gt;U.S. Offshore Wind Industry Status Update&lt;/title&gt;&lt;/titles&gt;&lt;dates&gt;&lt;year&gt;2019&lt;/year&gt;&lt;/dates&gt;&lt;urls&gt;&lt;related-urls&gt;&lt;url&gt;https://www.awea.org/Awea/media/Resources/Fact%20Sheets/AWEA_Offshore-Wind-Industry-FINAL.pdf&lt;/url&gt;&lt;/related-urls&gt;&lt;/urls&gt;&lt;/record&gt;&lt;/Cite&gt;&lt;/EndNote&gt;</w:instrText>
       </w:r>
       <w:r>
         <w:fldChar w:fldCharType="separate"/>
@@ -1556,7 +1580,7 @@
         <w:rPr>
           <w:noProof/>
         </w:rPr>
-        <w:t>(AWEA, 2018)</w:t>
+        <w:t>(AWEA, 2019)</w:t>
       </w:r>
       <w:r>
         <w:fldChar w:fldCharType="end"/>
@@ -1594,7 +1618,7 @@
         <w:fldChar w:fldCharType="begin"/>
       </w:r>
       <w:r>
-        <w:instrText xml:space="preserve"> ADDIN EN.CITE &lt;EndNote&gt;&lt;Cite&gt;&lt;Year&gt;2018&lt;/Year&gt;&lt;RecNum&gt;86&lt;/RecNum&gt;&lt;DisplayText&gt;(&amp;quot;An Act to Advance Clean Energy,&amp;quot; 2018)&lt;/DisplayText&gt;&lt;record&gt;&lt;rec-number&gt;86&lt;/rec-number&gt;&lt;foreign-keys&gt;&lt;key app="EN" db-id="xv5ew2x05t22ane5w2f55290trt52wda2fpz" timestamp="1568126083" guid="af756ebb-88d5-4d88-a0ca-e5353cd3a005"&gt;86&lt;/key&gt;&lt;/foreign-keys&gt;&lt;ref-type name="Bill"&gt;4&lt;/ref-type&gt;&lt;contributors&gt;&lt;/contributors&gt;&lt;titles&gt;&lt;title&gt;An Act to Advance Clean Energy&lt;/title&gt;&lt;tertiary-title&gt;Commonwealth of Massachusetts&lt;/tertiary-title&gt;&lt;/titles&gt;&lt;number&gt;H.4857&lt;/number&gt;&lt;edition&gt;190&lt;/edition&gt;&lt;dates&gt;&lt;year&gt;2018&lt;/year&gt;&lt;/dates&gt;&lt;urls&gt;&lt;/urls&gt;&lt;/record&gt;&lt;/Cite&gt;&lt;/EndNote&gt;</w:instrText>
+        <w:instrText xml:space="preserve"> ADDIN EN.CITE &lt;EndNote&gt;&lt;Cite&gt;&lt;Year&gt;2018&lt;/Year&gt;&lt;RecNum&gt;86&lt;/RecNum&gt;&lt;DisplayText&gt;(&amp;quot;An Act to Advance Clean Energy,&amp;quot; 2018)&lt;/DisplayText&gt;&lt;record&gt;&lt;rec-number&gt;86&lt;/rec-number&gt;&lt;foreign-keys&gt;&lt;key app="EN" db-id="xv5ew2x05t22ane5w2f55290trt52wda2fpz" timestamp="1568126083"&gt;86&lt;/key&gt;&lt;/foreign-keys&gt;&lt;ref-type name="Bill"&gt;4&lt;/ref-type&gt;&lt;contributors&gt;&lt;/contributors&gt;&lt;titles&gt;&lt;title&gt;An Act to Advance Clean Energy&lt;/title&gt;&lt;tertiary-title&gt;Commonwealth of Massachusetts&lt;/tertiary-title&gt;&lt;/titles&gt;&lt;number&gt;H.4857&lt;/number&gt;&lt;edition&gt;190&lt;/edition&gt;&lt;dates&gt;&lt;year&gt;2018&lt;/year&gt;&lt;/dates&gt;&lt;urls&gt;&lt;/urls&gt;&lt;/record&gt;&lt;/Cite&gt;&lt;/EndNote&gt;</w:instrText>
       </w:r>
       <w:r>
         <w:fldChar w:fldCharType="separate"/>
@@ -1638,13 +1662,202 @@
         <w:t>;</w:t>
       </w:r>
       <w:r>
-        <w:t xml:space="preserve"> and new </w:t>
+        <w:t xml:space="preserve"> </w:t>
+      </w:r>
+      <w:r>
+        <w:t xml:space="preserve">2019 </w:t>
+      </w:r>
+      <w:r>
+        <w:t>OSW mandate updated to 9 GW by 2035</w:t>
+      </w:r>
+      <w:r>
+        <w:t xml:space="preserve"> and </w:t>
+      </w:r>
+      <w:r>
+        <w:t xml:space="preserve">procurement solidified July 2019 </w:t>
+      </w:r>
+      <w:r>
+        <w:t xml:space="preserve">for 1,700 MW </w:t>
+      </w:r>
+      <w:r>
+        <w:t xml:space="preserve">between two projects </w:t>
+      </w:r>
+      <w:r>
+        <w:fldChar w:fldCharType="begin"/>
+      </w:r>
+      <w:r>
+        <w:instrText xml:space="preserve"> ADDIN EN.CITE &lt;EndNote&gt;&lt;Cite&gt;&lt;Year&gt;2019&lt;/Year&gt;&lt;RecNum&gt;139&lt;/RecNum&gt;&lt;DisplayText&gt;(&amp;quot;Climate Leadership and Community Protection Act,&amp;quot; 2019)&lt;/DisplayText&gt;&lt;record&gt;&lt;rec-number&gt;139&lt;/rec-number&gt;&lt;foreign-keys&gt;&lt;key app="EN" db-id="xv5ew2x05t22ane5w2f55290trt52wda2fpz" timestamp="1570123210"&gt;139&lt;/key&gt;&lt;/foreign-keys&gt;&lt;ref-type name="Bill"&gt;4&lt;/ref-type&gt;&lt;contributors&gt;&lt;/contributors&gt;&lt;titles&gt;&lt;title&gt;Climate Leadership and Community Protection Act&lt;/title&gt;&lt;tertiary-title&gt;New York State Senate&lt;/tertiary-title&gt;&lt;/titles&gt;&lt;number&gt;S6599&lt;/number&gt;&lt;edition&gt;2019-2020 Legislative Session&lt;/edition&gt;&lt;dates&gt;&lt;year&gt;2019&lt;/year&gt;&lt;/dates&gt;&lt;urls&gt;&lt;/urls&gt;&lt;/record&gt;&lt;/Cite&gt;&lt;/EndNote&gt;</w:instrText>
+      </w:r>
+      <w:r>
+        <w:fldChar w:fldCharType="separate"/>
+      </w:r>
+      <w:r>
+        <w:rPr>
+          <w:noProof/>
+        </w:rPr>
+        <w:t>("Climate Leadership and Community Protection Act," 2019)</w:t>
+      </w:r>
+      <w:r>
+        <w:fldChar w:fldCharType="end"/>
+      </w:r>
+    </w:p>
+    <w:p>
+      <w:pPr>
+        <w:pStyle w:val="ListParagraph"/>
+        <w:numPr>
+          <w:ilvl w:val="0"/>
+          <w:numId w:val="3"/>
+        </w:numPr>
+        <w:spacing w:after="0"/>
+        <w:jc w:val="both"/>
+      </w:pPr>
+      <w:r>
+        <w:t xml:space="preserve">New Jersey: 2018 law outlining target to develop 3,500 MW of </w:t>
       </w:r>
       <w:r>
         <w:t>OSW</w:t>
       </w:r>
       <w:r>
-        <w:t xml:space="preserve"> procurement solidified July 2019 </w:t>
+        <w:t xml:space="preserve"> by 2030</w:t>
+      </w:r>
+      <w:r>
+        <w:t xml:space="preserve">, the first 1,1000 MW of which have just been won by </w:t>
+      </w:r>
+      <w:proofErr w:type="spellStart"/>
+      <w:r>
+        <w:t>Ørsted</w:t>
+      </w:r>
+      <w:proofErr w:type="spellEnd"/>
+      <w:r>
+        <w:t xml:space="preserve"> </w:t>
+      </w:r>
+      <w:r>
+        <w:fldChar w:fldCharType="begin"/>
+      </w:r>
+      <w:r>
+        <w:instrText xml:space="preserve"> ADDIN EN.CITE &lt;EndNote&gt;&lt;Cite&gt;&lt;Author&gt;NJ Board of Public Utilities&lt;/Author&gt;&lt;Year&gt;2019&lt;/Year&gt;&lt;RecNum&gt;87&lt;/RecNum&gt;&lt;DisplayText&gt;(NJ Board of Public Utilities, 2019)&lt;/DisplayText&gt;&lt;record&gt;&lt;rec-number&gt;87&lt;/rec-number&gt;&lt;foreign-keys&gt;&lt;key app="EN" db-id="xv5ew2x05t22ane5w2f55290trt52wda2fpz" timestamp="1568126435"&gt;87&lt;/key&gt;&lt;/foreign-keys&gt;&lt;ref-type name="Press Release"&gt;63&lt;/ref-type&gt;&lt;contributors&gt;&lt;authors&gt;&lt;author&gt;NJ Board of Public Utilities,&lt;/author&gt;&lt;/authors&gt;&lt;secondary-authors&gt;&lt;author&gt;State of New Jersey Board of Public Utilities&lt;/author&gt;&lt;/secondary-authors&gt;&lt;/contributors&gt;&lt;titles&gt;&lt;title&gt;New Jersey Board of Public Utilities Awards Historic 1,100 MW Offshore Wind Soliciation to Orstead&amp;apos;s Ocean Wind Project&lt;/title&gt;&lt;/titles&gt;&lt;dates&gt;&lt;year&gt;2019&lt;/year&gt;&lt;/dates&gt;&lt;urls&gt;&lt;related-urls&gt;&lt;url&gt;https://www.bpu.state.nj.us/bpu/newsroom/2019/approved/20190621.html&lt;/url&gt;&lt;/related-urls&gt;&lt;/urls&gt;&lt;/record&gt;&lt;/Cite&gt;&lt;/EndNote&gt;</w:instrText>
+      </w:r>
+      <w:r>
+        <w:fldChar w:fldCharType="separate"/>
+      </w:r>
+      <w:r>
+        <w:rPr>
+          <w:noProof/>
+        </w:rPr>
+        <w:t>(NJ Board of Public Utilities, 2019)</w:t>
+      </w:r>
+      <w:r>
+        <w:fldChar w:fldCharType="end"/>
+      </w:r>
+      <w:r>
+        <w:rPr>
+          <w:rStyle w:val="EndnoteReference"/>
+        </w:rPr>
+        <w:t xml:space="preserve"> </w:t>
+      </w:r>
+      <w:r>
+        <w:t xml:space="preserve"> </w:t>
+      </w:r>
+    </w:p>
+    <w:p>
+      <w:pPr>
+        <w:pStyle w:val="ListParagraph"/>
+        <w:numPr>
+          <w:ilvl w:val="0"/>
+          <w:numId w:val="3"/>
+        </w:numPr>
+        <w:spacing w:after="0"/>
+        <w:jc w:val="both"/>
+      </w:pPr>
+      <w:r>
+        <w:t xml:space="preserve">Maryland: 2013 </w:t>
+      </w:r>
+      <w:r>
+        <w:t>Offshore Wind</w:t>
+      </w:r>
+      <w:r>
+        <w:t xml:space="preserve"> Energy Act developed Offshore Wind Renewable Energy Credits (ORECs), which can be applied to the state’s </w:t>
+      </w:r>
+      <w:r>
+        <w:t>RPS</w:t>
+      </w:r>
+    </w:p>
+    <w:p>
+      <w:pPr>
+        <w:pStyle w:val="ListParagraph"/>
+        <w:numPr>
+          <w:ilvl w:val="0"/>
+          <w:numId w:val="3"/>
+        </w:numPr>
+        <w:spacing w:after="0"/>
+        <w:jc w:val="both"/>
+      </w:pPr>
+      <w:r>
+        <w:t xml:space="preserve">Connecticut: 2018 Connecticut Department of Energy and Environmental Protection generation-based RFP for renewable energy, including </w:t>
+      </w:r>
+      <w:r>
+        <w:t>OSW</w:t>
+      </w:r>
+      <w:r>
+        <w:t>; $15 million investment to revitalize a shipping pier</w:t>
+      </w:r>
+      <w:r>
+        <w:t xml:space="preserve">; 2019 </w:t>
+      </w:r>
+      <w:r>
+        <w:t xml:space="preserve">law outlining target to develop up to 2,000 MW of OSW by 2030 </w:t>
+      </w:r>
+      <w:r>
+        <w:fldChar w:fldCharType="begin"/>
+      </w:r>
+      <w:r>
+        <w:instrText xml:space="preserve"> ADDIN EN.CITE &lt;EndNote&gt;&lt;Cite ExcludeAuth="1"&gt;&lt;Year&gt;2019&lt;/Year&gt;&lt;RecNum&gt;137&lt;/RecNum&gt;&lt;DisplayText&gt;(&amp;quot;An Act Concerning the Procurement of Energy Derived from Offshore Wind,&amp;quot; 2019)&lt;/DisplayText&gt;&lt;record&gt;&lt;rec-number&gt;137&lt;/rec-number&gt;&lt;foreign-keys&gt;&lt;key app="EN" db-id="xv5ew2x05t22ane5w2f55290trt52wda2fpz" timestamp="1570045941"&gt;137&lt;/key&gt;&lt;/foreign-keys&gt;&lt;ref-type name="Bill"&gt;4&lt;/ref-type&gt;&lt;contributors&gt;&lt;/contributors&gt;&lt;titles&gt;&lt;title&gt;An Act Concerning the Procurement of Energy Derived from Offshore Wind&lt;/title&gt;&lt;tertiary-title&gt;Connecticut General Assembly&lt;/tertiary-title&gt;&lt;/titles&gt;&lt;number&gt;H.B. 7156&lt;/number&gt;&lt;edition&gt;Session Year 2019&lt;/edition&gt;&lt;dates&gt;&lt;year&gt;2019&lt;/year&gt;&lt;/dates&gt;&lt;urls&gt;&lt;/urls&gt;&lt;/record&gt;&lt;/Cite&gt;&lt;/EndNote&gt;</w:instrText>
+      </w:r>
+      <w:r>
+        <w:fldChar w:fldCharType="separate"/>
+      </w:r>
+      <w:r>
+        <w:rPr>
+          <w:noProof/>
+        </w:rPr>
+        <w:t>("An Act Concerning the Procurement of Energy Derived from Offshore Wind," 2019)</w:t>
+      </w:r>
+      <w:r>
+        <w:fldChar w:fldCharType="end"/>
+      </w:r>
+    </w:p>
+    <w:p>
+      <w:pPr>
+        <w:pStyle w:val="ListParagraph"/>
+        <w:numPr>
+          <w:ilvl w:val="0"/>
+          <w:numId w:val="3"/>
+        </w:numPr>
+        <w:spacing w:after="0"/>
+        <w:jc w:val="both"/>
+      </w:pPr>
+      <w:r>
+        <w:t xml:space="preserve">Rhode Island: 2018 competitive procurement for 400 MW of </w:t>
+      </w:r>
+      <w:r>
+        <w:t>OSW</w:t>
+      </w:r>
+      <w:r>
+        <w:t>, in collaboration with Massachusetts</w:t>
+      </w:r>
+    </w:p>
+    <w:p>
+      <w:pPr>
+        <w:pStyle w:val="ListParagraph"/>
+        <w:numPr>
+          <w:ilvl w:val="0"/>
+          <w:numId w:val="3"/>
+        </w:numPr>
+        <w:spacing w:after="0"/>
+        <w:jc w:val="both"/>
+      </w:pPr>
+      <w:r>
+        <w:t>Virginia: 2018 submission of plans for the 12 MW Coastal Virginia Offshore Wind Project (CVOWP); 2018 order from Siemens Gamesa for two 6-MW turbines for CVOWP</w:t>
       </w:r>
     </w:p>
     <w:p>
@@ -1656,183 +1869,13 @@
         </w:numPr>
         <w:spacing w:after="0"/>
         <w:jc w:val="both"/>
+        <w:rPr>
+          <w:rStyle w:val="Hyperlink"/>
+          <w:color w:val="auto"/>
+          <w:u w:val="none"/>
+        </w:rPr>
       </w:pPr>
       <w:hyperlink r:id="rId13" w:history="1">
-        <w:r>
-          <w:rPr>
-            <w:rStyle w:val="Hyperlink"/>
-          </w:rPr>
-          <w:t>https://www.awea.org/resources/news/2019/gov-cuomo-announces-largest-osw-procurement?_zs=dKmwX&amp;_zl=WvMh1</w:t>
-        </w:r>
-      </w:hyperlink>
-    </w:p>
-    <w:p>
-      <w:pPr>
-        <w:pStyle w:val="ListParagraph"/>
-        <w:numPr>
-          <w:ilvl w:val="0"/>
-          <w:numId w:val="3"/>
-        </w:numPr>
-        <w:spacing w:after="0"/>
-        <w:jc w:val="both"/>
-      </w:pPr>
-      <w:r>
-        <w:t xml:space="preserve">New Jersey: 2018 law outlining target to develop 3,500 MW of </w:t>
-      </w:r>
-      <w:r>
-        <w:t>OSW</w:t>
-      </w:r>
-      <w:r>
-        <w:t xml:space="preserve"> by 2030</w:t>
-      </w:r>
-      <w:r>
-        <w:t xml:space="preserve">, the first 1,1000 MW of which have just been won by </w:t>
-      </w:r>
-      <w:proofErr w:type="spellStart"/>
-      <w:r>
-        <w:t>Orstead</w:t>
-      </w:r>
-      <w:proofErr w:type="spellEnd"/>
-      <w:r>
-        <w:t xml:space="preserve"> </w:t>
-      </w:r>
-      <w:r>
-        <w:fldChar w:fldCharType="begin"/>
-      </w:r>
-      <w:r>
-        <w:instrText xml:space="preserve"> ADDIN EN.CITE &lt;EndNote&gt;&lt;Cite&gt;&lt;Author&gt;NJ Board of Public Utilities&lt;/Author&gt;&lt;Year&gt;2019&lt;/Year&gt;&lt;RecNum&gt;87&lt;/RecNum&gt;&lt;DisplayText&gt;(NJ Board of Public Utilities, 2019)&lt;/DisplayText&gt;&lt;record&gt;&lt;rec-number&gt;87&lt;/rec-number&gt;&lt;foreign-keys&gt;&lt;key app="EN" db-id="xv5ew2x05t22ane5w2f55290trt52wda2fpz" timestamp="1568126435" guid="7c48c8e0-05c1-445e-b61e-5be3ba7856f6"&gt;87&lt;/key&gt;&lt;/foreign-keys&gt;&lt;ref-type name="Press Release"&gt;63&lt;/ref-type&gt;&lt;contributors&gt;&lt;authors&gt;&lt;author&gt;NJ Board of Public Utilities,&lt;/author&gt;&lt;/authors&gt;&lt;secondary-authors&gt;&lt;author&gt;State of New Jersey Board of Public Utilities&lt;/author&gt;&lt;/secondary-authors&gt;&lt;/contributors&gt;&lt;titles&gt;&lt;title&gt;New Jersey Board of Public Utilities Awards Historic 1,100 MW Offshore Wind Soliciation to Orstead&amp;apos;s Ocean Wind Project&lt;/title&gt;&lt;/titles&gt;&lt;dates&gt;&lt;year&gt;2019&lt;/year&gt;&lt;/dates&gt;&lt;urls&gt;&lt;related-urls&gt;&lt;url&gt;https://www.bpu.state.nj.us/bpu/newsroom/2019/approved/20190621.html&lt;/url&gt;&lt;/related-urls&gt;&lt;/urls&gt;&lt;/record&gt;&lt;/Cite&gt;&lt;/EndNote&gt;</w:instrText>
-      </w:r>
-      <w:r>
-        <w:fldChar w:fldCharType="separate"/>
-      </w:r>
-      <w:r>
-        <w:rPr>
-          <w:noProof/>
-        </w:rPr>
-        <w:t>(NJ Board of Public Utilities, 2019)</w:t>
-      </w:r>
-      <w:r>
-        <w:fldChar w:fldCharType="end"/>
-      </w:r>
-      <w:r>
-        <w:rPr>
-          <w:rStyle w:val="EndnoteReference"/>
-        </w:rPr>
-        <w:t xml:space="preserve"> </w:t>
-      </w:r>
-      <w:r>
-        <w:t xml:space="preserve"> </w:t>
-      </w:r>
-    </w:p>
-    <w:p>
-      <w:pPr>
-        <w:pStyle w:val="ListParagraph"/>
-        <w:numPr>
-          <w:ilvl w:val="0"/>
-          <w:numId w:val="3"/>
-        </w:numPr>
-        <w:spacing w:after="0"/>
-        <w:jc w:val="both"/>
-      </w:pPr>
-      <w:r>
-        <w:t xml:space="preserve">Maryland: 2013 </w:t>
-      </w:r>
-      <w:r>
-        <w:t>Offshore Wind</w:t>
-      </w:r>
-      <w:r>
-        <w:t xml:space="preserve"> Energy Act developed Offshore Wind Renewable Energy Credits (ORECs), which can be applied to the state’s renewable portfolio standard (RPS)</w:t>
-      </w:r>
-    </w:p>
-    <w:p>
-      <w:pPr>
-        <w:pStyle w:val="ListParagraph"/>
-        <w:numPr>
-          <w:ilvl w:val="0"/>
-          <w:numId w:val="3"/>
-        </w:numPr>
-        <w:spacing w:after="0"/>
-        <w:jc w:val="both"/>
-      </w:pPr>
-      <w:r>
-        <w:t xml:space="preserve">Connecticut: 2018 Connecticut Department of Energy and Environmental Protection generation-based RFP for renewable energy, including </w:t>
-      </w:r>
-      <w:r>
-        <w:t>OSW</w:t>
-      </w:r>
-      <w:r>
-        <w:t>; $15 million investment to revitalize a shipping pier</w:t>
-      </w:r>
-      <w:r>
-        <w:t xml:space="preserve">; 2019 </w:t>
-      </w:r>
-      <w:r>
-        <w:t xml:space="preserve">law outlining target to develop up to 2,000 MW of OSW by 2030 </w:t>
-      </w:r>
-      <w:r>
-        <w:fldChar w:fldCharType="begin"/>
-      </w:r>
-      <w:r>
-        <w:instrText xml:space="preserve"> ADDIN EN.CITE &lt;EndNote&gt;&lt;Cite ExcludeAuth="1"&gt;&lt;Year&gt;2019&lt;/Year&gt;&lt;RecNum&gt;137&lt;/RecNum&gt;&lt;DisplayText&gt;(&amp;quot;An Act Concerning the Procurement of Energy Derived from Offshore Wind,&amp;quot; 2019)&lt;/DisplayText&gt;&lt;record&gt;&lt;rec-number&gt;137&lt;/rec-number&gt;&lt;foreign-keys&gt;&lt;key app="EN" db-id="xv5ew2x05t22ane5w2f55290trt52wda2fpz" timestamp="1570045941" guid="ed86b172-6241-4ef4-a96d-8bdb785c5278"&gt;137&lt;/key&gt;&lt;/foreign-keys&gt;&lt;ref-type name="Bill"&gt;4&lt;/ref-type&gt;&lt;contributors&gt;&lt;/contributors&gt;&lt;titles&gt;&lt;title&gt;An Act Concerning the Procurement of Energy Derived from Offshore Wind&lt;/title&gt;&lt;tertiary-title&gt;Connecticut General Assembly&lt;/tertiary-title&gt;&lt;/titles&gt;&lt;number&gt;H.B. 7156&lt;/number&gt;&lt;edition&gt;Session Year 2019&lt;/edition&gt;&lt;dates&gt;&lt;year&gt;2019&lt;/year&gt;&lt;/dates&gt;&lt;urls&gt;&lt;/urls&gt;&lt;/record&gt;&lt;/Cite&gt;&lt;/EndNote&gt;</w:instrText>
-      </w:r>
-      <w:r>
-        <w:fldChar w:fldCharType="separate"/>
-      </w:r>
-      <w:r>
-        <w:rPr>
-          <w:noProof/>
-        </w:rPr>
-        <w:t>("An Act Concerning the Procurement of Energy Derived from Offshore Wind," 2019)</w:t>
-      </w:r>
-      <w:r>
-        <w:fldChar w:fldCharType="end"/>
-      </w:r>
-    </w:p>
-    <w:p>
-      <w:pPr>
-        <w:pStyle w:val="ListParagraph"/>
-        <w:numPr>
-          <w:ilvl w:val="0"/>
-          <w:numId w:val="3"/>
-        </w:numPr>
-        <w:spacing w:after="0"/>
-        <w:jc w:val="both"/>
-      </w:pPr>
-      <w:r>
-        <w:t xml:space="preserve">Rhode Island: 2018 competitive procurement for 400 MW of </w:t>
-      </w:r>
-      <w:r>
-        <w:t>OSW</w:t>
-      </w:r>
-      <w:r>
-        <w:t>, in collaboration with Massachusetts</w:t>
-      </w:r>
-    </w:p>
-    <w:p>
-      <w:pPr>
-        <w:pStyle w:val="ListParagraph"/>
-        <w:numPr>
-          <w:ilvl w:val="0"/>
-          <w:numId w:val="3"/>
-        </w:numPr>
-        <w:spacing w:after="0"/>
-        <w:jc w:val="both"/>
-      </w:pPr>
-      <w:r>
-        <w:t>Virginia: 2018 submission of plans for the 12 MW Coastal Virginia Offshore Wind Project (CVOWP); 2018 order from Siemens Gamesa for two 6-MW turbines for CVOWP</w:t>
-      </w:r>
-    </w:p>
-    <w:p>
-      <w:pPr>
-        <w:pStyle w:val="ListParagraph"/>
-        <w:numPr>
-          <w:ilvl w:val="1"/>
-          <w:numId w:val="3"/>
-        </w:numPr>
-        <w:spacing w:after="0"/>
-        <w:jc w:val="both"/>
-      </w:pPr>
-      <w:hyperlink r:id="rId14" w:history="1">
         <w:r>
           <w:rPr>
             <w:rStyle w:val="Hyperlink"/>
@@ -1844,6 +1887,52 @@
     <w:p>
       <w:pPr>
         <w:pStyle w:val="ListParagraph"/>
+        <w:numPr>
+          <w:ilvl w:val="0"/>
+          <w:numId w:val="3"/>
+        </w:numPr>
+        <w:spacing w:after="0"/>
+        <w:jc w:val="both"/>
+      </w:pPr>
+      <w:r>
+        <w:t>California: 2019 memorandum of understanding between Castle Wind and</w:t>
+      </w:r>
+      <w:r>
+        <w:t xml:space="preserve"> Monterey Bay Community Power </w:t>
+      </w:r>
+      <w:r>
+        <w:t xml:space="preserve">outlining intent to enter a long-term power purchase agreement for </w:t>
+      </w:r>
+      <w:bookmarkStart w:id="1" w:name="_GoBack"/>
+      <w:bookmarkEnd w:id="1"/>
+      <w:r>
+        <w:t>1 GW of OSW</w:t>
+      </w:r>
+      <w:r>
+        <w:t xml:space="preserve"> </w:t>
+      </w:r>
+      <w:r>
+        <w:fldChar w:fldCharType="begin"/>
+      </w:r>
+      <w:r>
+        <w:instrText xml:space="preserve"> ADDIN EN.CITE &lt;EndNote&gt;&lt;Cite&gt;&lt;Author&gt;Wind&lt;/Author&gt;&lt;Year&gt;2019&lt;/Year&gt;&lt;RecNum&gt;140&lt;/RecNum&gt;&lt;DisplayText&gt;(Castle Wind, 2019)&lt;/DisplayText&gt;&lt;record&gt;&lt;rec-number&gt;140&lt;/rec-number&gt;&lt;foreign-keys&gt;&lt;key app="EN" db-id="xv5ew2x05t22ane5w2f55290trt52wda2fpz" timestamp="1570123731"&gt;140&lt;/key&gt;&lt;/foreign-keys&gt;&lt;ref-type name="Press Release"&gt;63&lt;/ref-type&gt;&lt;contributors&gt;&lt;authors&gt;&lt;author&gt;Castle Wind,&lt;/author&gt;&lt;/authors&gt;&lt;/contributors&gt;&lt;titles&gt;&lt;title&gt;Castle Wind and Monterey Bay Community Power Sign Agreement in Anticipation of Offshore Wind Project Off the Coast of Morro Bay&lt;/title&gt;&lt;/titles&gt;&lt;dates&gt;&lt;year&gt;2019&lt;/year&gt;&lt;/dates&gt;&lt;publisher&gt;Castle Wind&lt;/publisher&gt;&lt;urls&gt;&lt;related-urls&gt;&lt;url&gt;http://castlewind.com/castle-wind-and-monterey-bay-community-power-sign-agreement-in-anticipation-of-offshore-wind-project-off-the-coast-of-morro-bay/&lt;/url&gt;&lt;/related-urls&gt;&lt;/urls&gt;&lt;/record&gt;&lt;/Cite&gt;&lt;/EndNote&gt;</w:instrText>
+      </w:r>
+      <w:r>
+        <w:fldChar w:fldCharType="separate"/>
+      </w:r>
+      <w:r>
+        <w:rPr>
+          <w:noProof/>
+        </w:rPr>
+        <w:t>(Castle Wind, 2019)</w:t>
+      </w:r>
+      <w:r>
+        <w:fldChar w:fldCharType="end"/>
+      </w:r>
+    </w:p>
+    <w:p>
+      <w:pPr>
+        <w:pStyle w:val="ListParagraph"/>
         <w:spacing w:after="0"/>
         <w:ind w:left="776"/>
         <w:jc w:val="both"/>
@@ -1856,45 +1945,67 @@
         <w:jc w:val="both"/>
       </w:pPr>
       <w:r>
-        <w:t>***</w:t>
-      </w:r>
-      <w:r>
-        <w:t>INCLUDE a literature review of analyses of wind penetration in the U.S.</w:t>
-      </w:r>
-    </w:p>
-    <w:p>
-      <w:pPr>
-        <w:spacing w:after="0"/>
-        <w:contextualSpacing/>
-        <w:jc w:val="both"/>
-      </w:pPr>
-    </w:p>
-    <w:p>
-      <w:pPr>
-        <w:spacing w:after="0"/>
-        <w:contextualSpacing/>
-        <w:jc w:val="both"/>
-      </w:pPr>
-      <w:r>
-        <w:t xml:space="preserve">The large market in the US is at a tipping point, with a project pipeline of 25,434 MW of </w:t>
+        <w:t>The large market in the US is at a tipping point, with a project pipeline of 25,</w:t>
+      </w:r>
+      <w:r>
+        <w:t>600</w:t>
+      </w:r>
+      <w:r>
+        <w:t xml:space="preserve"> MW of </w:t>
       </w:r>
       <w:r>
         <w:t>OSW</w:t>
       </w:r>
       <w:r>
-        <w:t xml:space="preserve"> energy as of June </w:t>
-      </w:r>
-      <w:r>
-        <w:t>2</w:t>
-      </w:r>
-      <w:r>
-        <w:t>018.</w:t>
+        <w:t xml:space="preserve"> energy as of </w:t>
+      </w:r>
+      <w:r>
+        <w:t>July</w:t>
+      </w:r>
+      <w:r>
+        <w:t xml:space="preserve"> 2019</w:t>
+      </w:r>
+      <w:r>
+        <w:t>.</w:t>
       </w:r>
       <w:r>
         <w:t xml:space="preserve"> </w:t>
       </w:r>
       <w:r>
-        <w:t>Specific projects account for 3,892 MW of that capacity and the remaining 21,542 MW are comprised of undeveloped lease area. Of the project-based capacity, 2,000 MW is expected to be built and online by 2023</w:t>
+        <w:t xml:space="preserve">Specific projects account for </w:t>
+      </w:r>
+      <w:r>
+        <w:t>4</w:t>
+      </w:r>
+      <w:r>
+        <w:t>,8</w:t>
+      </w:r>
+      <w:r>
+        <w:t>64</w:t>
+      </w:r>
+      <w:r>
+        <w:t xml:space="preserve"> MW of that capacity and the remaining 2</w:t>
+      </w:r>
+      <w:r>
+        <w:t>0</w:t>
+      </w:r>
+      <w:r>
+        <w:t>,</w:t>
+      </w:r>
+      <w:r>
+        <w:t>736</w:t>
+      </w:r>
+      <w:r>
+        <w:t xml:space="preserve"> MW are comprised of undeveloped lease area. Of the project-based capacity, </w:t>
+      </w:r>
+      <w:r>
+        <w:t>4,831</w:t>
+      </w:r>
+      <w:r>
+        <w:t xml:space="preserve"> MW is expected to be built and online by 202</w:t>
+      </w:r>
+      <w:r>
+        <w:t>4</w:t>
       </w:r>
       <w:r>
         <w:t xml:space="preserve"> </w:t>
@@ -1903,7 +2014,7 @@
         <w:fldChar w:fldCharType="begin"/>
       </w:r>
       <w:r>
-        <w:instrText xml:space="preserve"> ADDIN EN.CITE &lt;EndNote&gt;&lt;Cite&gt;&lt;Author&gt;AWEA&lt;/Author&gt;&lt;Year&gt;2018&lt;/Year&gt;&lt;RecNum&gt;85&lt;/RecNum&gt;&lt;DisplayText&gt;(AWEA, 2018)&lt;/DisplayText&gt;&lt;record&gt;&lt;rec-number&gt;85&lt;/rec-number&gt;&lt;foreign-keys&gt;&lt;key app="EN" db-id="xv5ew2x05t22ane5w2f55290trt52wda2fpz" timestamp="1568117687" guid="28819a43-3489-4d97-b495-8a60170995f4"&gt;85&lt;/key&gt;&lt;/foreign-keys&gt;&lt;ref-type name="Report"&gt;27&lt;/ref-type&gt;&lt;contributors&gt;&lt;authors&gt;&lt;author&gt;AWEA&lt;/author&gt;&lt;/authors&gt;&lt;secondary-authors&gt;&lt;author&gt;American Wind Energy Association&lt;/author&gt;&lt;/secondary-authors&gt;&lt;/contributors&gt;&lt;titles&gt;&lt;title&gt;U.S. Offshore Wind Industry Status Update&lt;/title&gt;&lt;/titles&gt;&lt;dates&gt;&lt;year&gt;2018&lt;/year&gt;&lt;/dates&gt;&lt;urls&gt;&lt;related-urls&gt;&lt;url&gt;https://www.awea.org/Awea/media/About-AWEA/U-S-Offshore-Wind-Fact-Sheet-September-2018_2.pdf&lt;/url&gt;&lt;/related-urls&gt;&lt;/urls&gt;&lt;/record&gt;&lt;/Cite&gt;&lt;/EndNote&gt;</w:instrText>
+        <w:instrText xml:space="preserve"> ADDIN EN.CITE &lt;EndNote&gt;&lt;Cite&gt;&lt;Author&gt;AWEA&lt;/Author&gt;&lt;Year&gt;2019&lt;/Year&gt;&lt;RecNum&gt;85&lt;/RecNum&gt;&lt;DisplayText&gt;(AWEA, 2019)&lt;/DisplayText&gt;&lt;record&gt;&lt;rec-number&gt;85&lt;/rec-number&gt;&lt;foreign-keys&gt;&lt;key app="EN" db-id="xv5ew2x05t22ane5w2f55290trt52wda2fpz" timestamp="1568117687"&gt;85&lt;/key&gt;&lt;/foreign-keys&gt;&lt;ref-type name="Report"&gt;27&lt;/ref-type&gt;&lt;contributors&gt;&lt;authors&gt;&lt;author&gt;AWEA&lt;/author&gt;&lt;/authors&gt;&lt;secondary-authors&gt;&lt;author&gt;American Wind Energy Association&lt;/author&gt;&lt;/secondary-authors&gt;&lt;/contributors&gt;&lt;titles&gt;&lt;title&gt;U.S. Offshore Wind Industry Status Update&lt;/title&gt;&lt;/titles&gt;&lt;dates&gt;&lt;year&gt;2019&lt;/year&gt;&lt;/dates&gt;&lt;urls&gt;&lt;related-urls&gt;&lt;url&gt;https://www.awea.org/Awea/media/Resources/Fact%20Sheets/AWEA_Offshore-Wind-Industry-FINAL.pdf&lt;/url&gt;&lt;/related-urls&gt;&lt;/urls&gt;&lt;/record&gt;&lt;/Cite&gt;&lt;/EndNote&gt;</w:instrText>
       </w:r>
       <w:r>
         <w:fldChar w:fldCharType="separate"/>
@@ -1912,7 +2023,7 @@
         <w:rPr>
           <w:noProof/>
         </w:rPr>
-        <w:t>(AWEA, 2018)</w:t>
+        <w:t>(AWEA, 2019)</w:t>
       </w:r>
       <w:r>
         <w:fldChar w:fldCharType="end"/>
@@ -1939,7 +2050,7 @@
         <w:fldChar w:fldCharType="begin"/>
       </w:r>
       <w:r>
-        <w:instrText xml:space="preserve"> ADDIN EN.CITE &lt;EndNote&gt;&lt;Cite&gt;&lt;Author&gt;Bureau of Ocean Energy Management&lt;/Author&gt;&lt;Year&gt;2019&lt;/Year&gt;&lt;RecNum&gt;88&lt;/RecNum&gt;&lt;DisplayText&gt;(Bureau of Ocean Energy Management, 2019)&lt;/DisplayText&gt;&lt;record&gt;&lt;rec-number&gt;88&lt;/rec-number&gt;&lt;foreign-keys&gt;&lt;key app="EN" db-id="xv5ew2x05t22ane5w2f55290trt52wda2fpz" timestamp="1568126679" guid="a6abfcb5-82a7-4d58-9ed9-e16c894a4477"&gt;88&lt;/key&gt;&lt;/foreign-keys&gt;&lt;ref-type name="Press Release"&gt;63&lt;/ref-type&gt;&lt;contributors&gt;&lt;authors&gt;&lt;author&gt;Bureau of Ocean Energy Management,&lt;/author&gt;&lt;/authors&gt;&lt;/contributors&gt;&lt;titles&gt;&lt;title&gt;BOEM Announces Next Steps for Proposed New York - New Jersey Wind Energy Transmission Line: Includes Opportunity for Expressions of Competitive Interest and Public Comments&lt;/title&gt;&lt;/titles&gt;&lt;dates&gt;&lt;year&gt;2019&lt;/year&gt;&lt;/dates&gt;&lt;urls&gt;&lt;related-urls&gt;&lt;url&gt;https://www.boem.gov/press06172019/&lt;/url&gt;&lt;/related-urls&gt;&lt;/urls&gt;&lt;/record&gt;&lt;/Cite&gt;&lt;/EndNote&gt;</w:instrText>
+        <w:instrText xml:space="preserve"> ADDIN EN.CITE &lt;EndNote&gt;&lt;Cite&gt;&lt;Author&gt;Bureau of Ocean Energy Management&lt;/Author&gt;&lt;Year&gt;2019&lt;/Year&gt;&lt;RecNum&gt;88&lt;/RecNum&gt;&lt;DisplayText&gt;(Bureau of Ocean Energy Management, 2019)&lt;/DisplayText&gt;&lt;record&gt;&lt;rec-number&gt;88&lt;/rec-number&gt;&lt;foreign-keys&gt;&lt;key app="EN" db-id="xv5ew2x05t22ane5w2f55290trt52wda2fpz" timestamp="1568126679"&gt;88&lt;/key&gt;&lt;/foreign-keys&gt;&lt;ref-type name="Press Release"&gt;63&lt;/ref-type&gt;&lt;contributors&gt;&lt;authors&gt;&lt;author&gt;Bureau of Ocean Energy Management,&lt;/author&gt;&lt;/authors&gt;&lt;/contributors&gt;&lt;titles&gt;&lt;title&gt;BOEM Announces Next Steps for Proposed New York - New Jersey Wind Energy Transmission Line: Includes Opportunity for Expressions of Competitive Interest and Public Comments&lt;/title&gt;&lt;/titles&gt;&lt;dates&gt;&lt;year&gt;2019&lt;/year&gt;&lt;/dates&gt;&lt;urls&gt;&lt;related-urls&gt;&lt;url&gt;https://www.boem.gov/press06172019/&lt;/url&gt;&lt;/related-urls&gt;&lt;/urls&gt;&lt;/record&gt;&lt;/Cite&gt;&lt;/EndNote&gt;</w:instrText>
       </w:r>
       <w:r>
         <w:fldChar w:fldCharType="separate"/>
@@ -1997,6 +2108,7 @@
         <w:jc w:val="both"/>
       </w:pPr>
       <w:r>
+        <w:lastRenderedPageBreak/>
         <w:t>Energy system modeling with TIMES</w:t>
       </w:r>
     </w:p>
@@ -2094,7 +2206,7 @@
         <w:fldChar w:fldCharType="begin"/>
       </w:r>
       <w:r>
-        <w:instrText xml:space="preserve"> ADDIN EN.CITE &lt;EndNote&gt;&lt;Cite&gt;&lt;Author&gt;Loulou&lt;/Author&gt;&lt;Year&gt;2005&lt;/Year&gt;&lt;RecNum&gt;48&lt;/RecNum&gt;&lt;DisplayText&gt;(Loulou, Remne, Kanudia, Lehtila, &amp;amp; Goldstein, 2005)&lt;/DisplayText&gt;&lt;record&gt;&lt;rec-number&gt;48&lt;/rec-number&gt;&lt;foreign-keys&gt;&lt;key app="EN" db-id="xv5ew2x05t22ane5w2f55290trt52wda2fpz" timestamp="1568050376" guid="5af70002-097a-4f9e-96ad-0c43d18eed86"&gt;48&lt;/key&gt;&lt;/foreign-keys&gt;&lt;ref-type name="Journal Article"&gt;17&lt;/ref-type&gt;&lt;contributors&gt;&lt;authors&gt;&lt;author&gt;R. Loulou&lt;/author&gt;&lt;author&gt;U. Remne&lt;/author&gt;&lt;author&gt;A. Kanudia&lt;/author&gt;&lt;author&gt;A. Lehtila&lt;/author&gt;&lt;author&gt;G. Goldstein&lt;/author&gt;&lt;/authors&gt;&lt;/contributors&gt;&lt;titles&gt;&lt;title&gt;Documentation for the TIMES model. &lt;/title&gt;&lt;secondary-title&gt;Tech. Rep. Energy Technology Systems Analysis Programme (ETSAP)&lt;/secondary-title&gt;&lt;/titles&gt;&lt;periodical&gt;&lt;full-title&gt;Tech. Rep. Energy Technology Systems Analysis Programme (ETSAP)&lt;/full-title&gt;&lt;/periodical&gt;&lt;dates&gt;&lt;year&gt;2005&lt;/year&gt;&lt;/dates&gt;&lt;urls&gt;&lt;/urls&gt;&lt;/record&gt;&lt;/Cite&gt;&lt;/EndNote&gt;</w:instrText>
+        <w:instrText xml:space="preserve"> ADDIN EN.CITE &lt;EndNote&gt;&lt;Cite&gt;&lt;Author&gt;Loulou&lt;/Author&gt;&lt;Year&gt;2005&lt;/Year&gt;&lt;RecNum&gt;48&lt;/RecNum&gt;&lt;DisplayText&gt;(Loulou, Remne, Kanudia, Lehtila, &amp;amp; Goldstein, 2005)&lt;/DisplayText&gt;&lt;record&gt;&lt;rec-number&gt;48&lt;/rec-number&gt;&lt;foreign-keys&gt;&lt;key app="EN" db-id="xv5ew2x05t22ane5w2f55290trt52wda2fpz" timestamp="1568050376"&gt;48&lt;/key&gt;&lt;/foreign-keys&gt;&lt;ref-type name="Journal Article"&gt;17&lt;/ref-type&gt;&lt;contributors&gt;&lt;authors&gt;&lt;author&gt;R. Loulou&lt;/author&gt;&lt;author&gt;U. Remne&lt;/author&gt;&lt;author&gt;A. Kanudia&lt;/author&gt;&lt;author&gt;A. Lehtila&lt;/author&gt;&lt;author&gt;G. Goldstein&lt;/author&gt;&lt;/authors&gt;&lt;/contributors&gt;&lt;titles&gt;&lt;title&gt;Documentation for the TIMES model. &lt;/title&gt;&lt;secondary-title&gt;Tech. Rep. Energy Technology Systems Analysis Programme (ETSAP)&lt;/secondary-title&gt;&lt;/titles&gt;&lt;periodical&gt;&lt;full-title&gt;Tech. Rep. Energy Technology Systems Analysis Programme (ETSAP)&lt;/full-title&gt;&lt;/periodical&gt;&lt;dates&gt;&lt;year&gt;2005&lt;/year&gt;&lt;/dates&gt;&lt;urls&gt;&lt;/urls&gt;&lt;/record&gt;&lt;/Cite&gt;&lt;/EndNote&gt;</w:instrText>
       </w:r>
       <w:r>
         <w:fldChar w:fldCharType="separate"/>
@@ -2144,7 +2256,7 @@
         <w:fldChar w:fldCharType="begin"/>
       </w:r>
       <w:r>
-        <w:instrText xml:space="preserve"> ADDIN EN.CITE &lt;EndNote&gt;&lt;Cite&gt;&lt;Author&gt;Lenox&lt;/Author&gt;&lt;Year&gt;2019&lt;/Year&gt;&lt;RecNum&gt;89&lt;/RecNum&gt;&lt;DisplayText&gt;(Lenox, 2019)&lt;/DisplayText&gt;&lt;record&gt;&lt;rec-number&gt;89&lt;/rec-number&gt;&lt;foreign-keys&gt;&lt;key app="EN" db-id="xv5ew2x05t22ane5w2f55290trt52wda2fpz" timestamp="1568147601" guid="b3bed28d-2717-4a64-a31f-527bdbc0501f"&gt;89&lt;/key&gt;&lt;/foreign-keys&gt;&lt;ref-type name="Government Document"&gt;46&lt;/ref-type&gt;&lt;contributors&gt;&lt;authors&gt;&lt;author&gt;Carol Lenox&lt;/author&gt;&lt;/authors&gt;&lt;/contributors&gt;&lt;titles&gt;&lt;title&gt;EPAUS9rT database for use with the TIMES modeling platform&lt;/title&gt;&lt;/titles&gt;&lt;dates&gt;&lt;year&gt;2019&lt;/year&gt;&lt;/dates&gt;&lt;pub-location&gt;U.S. Environmental Protection Agency, Washington, DC&lt;/pub-location&gt;&lt;urls&gt;&lt;/urls&gt;&lt;/record&gt;&lt;/Cite&gt;&lt;/EndNote&gt;</w:instrText>
+        <w:instrText xml:space="preserve"> ADDIN EN.CITE &lt;EndNote&gt;&lt;Cite&gt;&lt;Author&gt;Lenox&lt;/Author&gt;&lt;Year&gt;2019&lt;/Year&gt;&lt;RecNum&gt;89&lt;/RecNum&gt;&lt;DisplayText&gt;(Lenox, 2019)&lt;/DisplayText&gt;&lt;record&gt;&lt;rec-number&gt;89&lt;/rec-number&gt;&lt;foreign-keys&gt;&lt;key app="EN" db-id="xv5ew2x05t22ane5w2f55290trt52wda2fpz" timestamp="1568147601"&gt;89&lt;/key&gt;&lt;/foreign-keys&gt;&lt;ref-type name="Government Document"&gt;46&lt;/ref-type&gt;&lt;contributors&gt;&lt;authors&gt;&lt;author&gt;Carol Lenox&lt;/author&gt;&lt;/authors&gt;&lt;/contributors&gt;&lt;titles&gt;&lt;title&gt;EPAUS9rT database for use with the TIMES modeling platform&lt;/title&gt;&lt;/titles&gt;&lt;dates&gt;&lt;year&gt;2019&lt;/year&gt;&lt;/dates&gt;&lt;pub-location&gt;U.S. Environmental Protection Agency, Washington, DC&lt;/pub-location&gt;&lt;urls&gt;&lt;/urls&gt;&lt;/record&gt;&lt;/Cite&gt;&lt;/EndNote&gt;</w:instrText>
       </w:r>
       <w:r>
         <w:fldChar w:fldCharType="separate"/>
@@ -2185,7 +2297,7 @@
         <w:fldChar w:fldCharType="begin"/>
       </w:r>
       <w:r>
-        <w:instrText xml:space="preserve"> ADDIN EN.CITE &lt;EndNote&gt;&lt;Cite&gt;&lt;Author&gt;Ringkjob&lt;/Author&gt;&lt;Year&gt;2018&lt;/Year&gt;&lt;RecNum&gt;50&lt;/RecNum&gt;&lt;DisplayText&gt;(Ringkjob et al., 2018)&lt;/DisplayText&gt;&lt;record&gt;&lt;rec-number&gt;50&lt;/rec-number&gt;&lt;foreign-keys&gt;&lt;key app="EN" db-id="xv5ew2x05t22ane5w2f55290trt52wda2fpz" timestamp="1568050662" guid="8056bb9b-9c3f-42ee-a9c5-367acd92a5ac"&gt;50&lt;/key&gt;&lt;/foreign-keys&gt;&lt;ref-type name="Journal Article"&gt;17&lt;/ref-type&gt;&lt;contributors&gt;&lt;authors&gt;&lt;author&gt;Hans-Kristian Ringkjob&lt;/author&gt;&lt;author&gt;Peter M. Haugan&lt;/author&gt;&lt;author&gt;Ida Marie Solbrekke&lt;/author&gt;&lt;/authors&gt;&lt;/contributors&gt;&lt;titles&gt;&lt;title&gt;A review of modelling tools for energy and electricity systems with large shares of variable renewables&lt;/title&gt;&lt;secondary-title&gt;Renewable and Sustainable Energy Reviews&lt;/secondary-title&gt;&lt;/titles&gt;&lt;periodical&gt;&lt;full-title&gt;Renewable and Sustainable Energy Reviews&lt;/full-title&gt;&lt;/periodical&gt;&lt;pages&gt;440-459&lt;/pages&gt;&lt;volume&gt;96&lt;/volume&gt;&lt;dates&gt;&lt;year&gt;2018&lt;/year&gt;&lt;/dates&gt;&lt;urls&gt;&lt;/urls&gt;&lt;/record&gt;&lt;/Cite&gt;&lt;/EndNote&gt;</w:instrText>
+        <w:instrText xml:space="preserve"> ADDIN EN.CITE &lt;EndNote&gt;&lt;Cite&gt;&lt;Author&gt;Ringkjob&lt;/Author&gt;&lt;Year&gt;2018&lt;/Year&gt;&lt;RecNum&gt;50&lt;/RecNum&gt;&lt;DisplayText&gt;(Ringkjob et al., 2018)&lt;/DisplayText&gt;&lt;record&gt;&lt;rec-number&gt;50&lt;/rec-number&gt;&lt;foreign-keys&gt;&lt;key app="EN" db-id="xv5ew2x05t22ane5w2f55290trt52wda2fpz" timestamp="1568050662"&gt;50&lt;/key&gt;&lt;/foreign-keys&gt;&lt;ref-type name="Journal Article"&gt;17&lt;/ref-type&gt;&lt;contributors&gt;&lt;authors&gt;&lt;author&gt;Hans-Kristian Ringkjob&lt;/author&gt;&lt;author&gt;Peter M. Haugan&lt;/author&gt;&lt;author&gt;Ida Marie Solbrekke&lt;/author&gt;&lt;/authors&gt;&lt;/contributors&gt;&lt;titles&gt;&lt;title&gt;A review of modelling tools for energy and electricity systems with large shares of variable renewables&lt;/title&gt;&lt;secondary-title&gt;Renewable and Sustainable Energy Reviews&lt;/secondary-title&gt;&lt;/titles&gt;&lt;periodical&gt;&lt;full-title&gt;Renewable and Sustainable Energy Reviews&lt;/full-title&gt;&lt;/periodical&gt;&lt;pages&gt;440-459&lt;/pages&gt;&lt;volume&gt;96&lt;/volume&gt;&lt;dates&gt;&lt;year&gt;2018&lt;/year&gt;&lt;/dates&gt;&lt;urls&gt;&lt;/urls&gt;&lt;/record&gt;&lt;/Cite&gt;&lt;/EndNote&gt;</w:instrText>
       </w:r>
       <w:r>
         <w:fldChar w:fldCharType="separate"/>
@@ -2278,7 +2390,7 @@
         <w:fldChar w:fldCharType="begin"/>
       </w:r>
       <w:r>
-        <w:instrText xml:space="preserve"> ADDIN EN.CITE &lt;EndNote&gt;&lt;Cite&gt;&lt;Author&gt;Loulou&lt;/Author&gt;&lt;Year&gt;2005&lt;/Year&gt;&lt;RecNum&gt;48&lt;/RecNum&gt;&lt;DisplayText&gt;(Loulou et al., 2005)&lt;/DisplayText&gt;&lt;record&gt;&lt;rec-number&gt;48&lt;/rec-number&gt;&lt;foreign-keys&gt;&lt;key app="EN" db-id="xv5ew2x05t22ane5w2f55290trt52wda2fpz" timestamp="1568050376" guid="5af70002-097a-4f9e-96ad-0c43d18eed86"&gt;48&lt;/key&gt;&lt;/foreign-keys&gt;&lt;ref-type name="Journal Article"&gt;17&lt;/ref-type&gt;&lt;contributors&gt;&lt;authors&gt;&lt;author&gt;R. Loulou&lt;/author&gt;&lt;author&gt;U. Remne&lt;/author&gt;&lt;author&gt;A. Kanudia&lt;/author&gt;&lt;author&gt;A. Lehtila&lt;/author&gt;&lt;author&gt;G. Goldstein&lt;/author&gt;&lt;/authors&gt;&lt;/contributors&gt;&lt;titles&gt;&lt;title&gt;Documentation for the TIMES model. &lt;/title&gt;&lt;secondary-title&gt;Tech. Rep. Energy Technology Systems Analysis Programme (ETSAP)&lt;/secondary-title&gt;&lt;/titles&gt;&lt;periodical&gt;&lt;full-title&gt;Tech. Rep. Energy Technology Systems Analysis Programme (ETSAP)&lt;/full-title&gt;&lt;/periodical&gt;&lt;dates&gt;&lt;year&gt;2005&lt;/year&gt;&lt;/dates&gt;&lt;urls&gt;&lt;/urls&gt;&lt;/record&gt;&lt;/Cite&gt;&lt;/EndNote&gt;</w:instrText>
+        <w:instrText xml:space="preserve"> ADDIN EN.CITE &lt;EndNote&gt;&lt;Cite&gt;&lt;Author&gt;Loulou&lt;/Author&gt;&lt;Year&gt;2005&lt;/Year&gt;&lt;RecNum&gt;48&lt;/RecNum&gt;&lt;DisplayText&gt;(Loulou et al., 2005)&lt;/DisplayText&gt;&lt;record&gt;&lt;rec-number&gt;48&lt;/rec-number&gt;&lt;foreign-keys&gt;&lt;key app="EN" db-id="xv5ew2x05t22ane5w2f55290trt52wda2fpz" timestamp="1568050376"&gt;48&lt;/key&gt;&lt;/foreign-keys&gt;&lt;ref-type name="Journal Article"&gt;17&lt;/ref-type&gt;&lt;contributors&gt;&lt;authors&gt;&lt;author&gt;R. Loulou&lt;/author&gt;&lt;author&gt;U. Remne&lt;/author&gt;&lt;author&gt;A. Kanudia&lt;/author&gt;&lt;author&gt;A. Lehtila&lt;/author&gt;&lt;author&gt;G. Goldstein&lt;/author&gt;&lt;/authors&gt;&lt;/contributors&gt;&lt;titles&gt;&lt;title&gt;Documentation for the TIMES model. &lt;/title&gt;&lt;secondary-title&gt;Tech. Rep. Energy Technology Systems Analysis Programme (ETSAP)&lt;/secondary-title&gt;&lt;/titles&gt;&lt;periodical&gt;&lt;full-title&gt;Tech. Rep. Energy Technology Systems Analysis Programme (ETSAP)&lt;/full-title&gt;&lt;/periodical&gt;&lt;dates&gt;&lt;year&gt;2005&lt;/year&gt;&lt;/dates&gt;&lt;urls&gt;&lt;/urls&gt;&lt;/record&gt;&lt;/Cite&gt;&lt;/EndNote&gt;</w:instrText>
       </w:r>
       <w:r>
         <w:fldChar w:fldCharType="separate"/>
@@ -2967,7 +3079,7 @@
                     <pic:cNvPicPr/>
                   </pic:nvPicPr>
                   <pic:blipFill>
-                    <a:blip r:embed="rId15"/>
+                    <a:blip r:embed="rId14"/>
                     <a:stretch>
                       <a:fillRect/>
                     </a:stretch>
@@ -3028,12 +3140,7 @@
         <w:t>u</w:t>
       </w:r>
       <w:r>
-        <w:t xml:space="preserve">rves and </w:t>
-      </w:r>
-      <w:bookmarkStart w:id="1" w:name="_GoBack"/>
-      <w:bookmarkEnd w:id="1"/>
-      <w:r>
-        <w:t xml:space="preserve">emissions caps. The model results showed that </w:t>
+        <w:t xml:space="preserve">rves and emissions caps. The model results showed that </w:t>
       </w:r>
       <w:r>
         <w:t>OSW</w:t>
@@ -3089,6 +3196,87 @@
             <wp:extent cx="2910975" cy="2619375"/>
             <wp:effectExtent l="0" t="0" r="3810" b="0"/>
             <wp:docPr id="2" name="Picture 2"/>
+            <wp:cNvGraphicFramePr>
+              <a:graphicFrameLocks xmlns:a="http://schemas.openxmlformats.org/drawingml/2006/main" noChangeAspect="1"/>
+            </wp:cNvGraphicFramePr>
+            <a:graphic xmlns:a="http://schemas.openxmlformats.org/drawingml/2006/main">
+              <a:graphicData uri="http://schemas.openxmlformats.org/drawingml/2006/picture">
+                <pic:pic xmlns:pic="http://schemas.openxmlformats.org/drawingml/2006/picture">
+                  <pic:nvPicPr>
+                    <pic:cNvPr id="1" name=""/>
+                    <pic:cNvPicPr/>
+                  </pic:nvPicPr>
+                  <pic:blipFill>
+                    <a:blip r:embed="rId15"/>
+                    <a:stretch>
+                      <a:fillRect/>
+                    </a:stretch>
+                  </pic:blipFill>
+                  <pic:spPr>
+                    <a:xfrm>
+                      <a:off x="0" y="0"/>
+                      <a:ext cx="2914008" cy="2622104"/>
+                    </a:xfrm>
+                    <a:prstGeom prst="rect">
+                      <a:avLst/>
+                    </a:prstGeom>
+                  </pic:spPr>
+                </pic:pic>
+              </a:graphicData>
+            </a:graphic>
+          </wp:inline>
+        </w:drawing>
+      </w:r>
+    </w:p>
+    <w:p>
+      <w:pPr>
+        <w:spacing w:after="0"/>
+      </w:pPr>
+      <w:r>
+        <w:t>OSW</w:t>
+      </w:r>
+      <w:r>
+        <w:t xml:space="preserve">’s sensitivity to carbon mitigation stringency is well defined when the technology is more expensive and almost non-existent when the technology is less expensive. More stringent carbon mitigation incentivizes the buildout of </w:t>
+      </w:r>
+      <w:r>
+        <w:t>OSW</w:t>
+      </w:r>
+      <w:r>
+        <w:t xml:space="preserve"> sooner, and at larger capacities, at the 40% and 50% reduction cost curves. </w:t>
+      </w:r>
+      <w:r>
+        <w:t xml:space="preserve">For the 60%, 70%, and 80% reduction cost curves, carbon mitigation stringency influences when, but not by how much, </w:t>
+      </w:r>
+      <w:r>
+        <w:t>OSW</w:t>
+      </w:r>
+      <w:r>
+        <w:t xml:space="preserve"> is installed.</w:t>
+      </w:r>
+    </w:p>
+    <w:p>
+      <w:pPr>
+        <w:spacing w:after="0"/>
+        <w:jc w:val="center"/>
+        <w:rPr>
+          <w:noProof/>
+        </w:rPr>
+      </w:pPr>
+    </w:p>
+    <w:p>
+      <w:pPr>
+        <w:spacing w:after="0"/>
+        <w:jc w:val="center"/>
+      </w:pPr>
+      <w:r>
+        <w:rPr>
+          <w:noProof/>
+        </w:rPr>
+        <w:drawing>
+          <wp:inline distT="0" distB="0" distL="0" distR="0" wp14:anchorId="18336625" wp14:editId="28EE21CF">
+            <wp:extent cx="6858000" cy="2298700"/>
+            <wp:effectExtent l="0" t="0" r="0" b="6350"/>
+            <wp:docPr id="4" name="Picture 4"/>
             <wp:cNvGraphicFramePr>
               <a:graphicFrameLocks xmlns:a="http://schemas.openxmlformats.org/drawingml/2006/main" noChangeAspect="1"/>
             </wp:cNvGraphicFramePr>
@@ -3108,7 +3296,7 @@
                   <pic:spPr>
                     <a:xfrm>
                       <a:off x="0" y="0"/>
-                      <a:ext cx="2914008" cy="2622104"/>
+                      <a:ext cx="6858000" cy="2298700"/>
                     </a:xfrm>
                     <a:prstGeom prst="rect">
                       <a:avLst/>
@@ -3124,52 +3312,17 @@
     <w:p>
       <w:pPr>
         <w:spacing w:after="0"/>
-      </w:pPr>
-      <w:r>
-        <w:t>OSW</w:t>
-      </w:r>
-      <w:r>
-        <w:t xml:space="preserve">’s sensitivity to carbon mitigation stringency is well defined when the technology is more expensive and almost non-existent when the technology is less expensive. More stringent carbon mitigation incentivizes the buildout of </w:t>
-      </w:r>
-      <w:r>
-        <w:t>OSW</w:t>
-      </w:r>
-      <w:r>
-        <w:t xml:space="preserve"> sooner, and at larger capacities, at the 40% and 50% reduction cost curves. </w:t>
-      </w:r>
-      <w:r>
-        <w:t xml:space="preserve">For the 60%, 70%, and 80% reduction cost curves, carbon mitigation stringency influences when, but not by how much, </w:t>
-      </w:r>
-      <w:r>
-        <w:t>OSW</w:t>
-      </w:r>
-      <w:r>
-        <w:t xml:space="preserve"> is installed.</w:t>
-      </w:r>
-    </w:p>
-    <w:p>
-      <w:pPr>
-        <w:spacing w:after="0"/>
         <w:jc w:val="center"/>
+      </w:pPr>
+      <w:r>
         <w:rPr>
           <w:noProof/>
         </w:rPr>
-      </w:pPr>
-    </w:p>
-    <w:p>
-      <w:pPr>
-        <w:spacing w:after="0"/>
-        <w:jc w:val="center"/>
-      </w:pPr>
-      <w:r>
-        <w:rPr>
-          <w:noProof/>
-        </w:rPr>
         <w:drawing>
-          <wp:inline distT="0" distB="0" distL="0" distR="0" wp14:anchorId="18336625" wp14:editId="28EE21CF">
-            <wp:extent cx="6858000" cy="2298700"/>
-            <wp:effectExtent l="0" t="0" r="0" b="6350"/>
-            <wp:docPr id="4" name="Picture 4"/>
+          <wp:inline distT="0" distB="0" distL="0" distR="0" wp14:anchorId="7AD529E3" wp14:editId="23E8852E">
+            <wp:extent cx="6858000" cy="2270760"/>
+            <wp:effectExtent l="0" t="0" r="0" b="0"/>
+            <wp:docPr id="5" name="Picture 5"/>
             <wp:cNvGraphicFramePr>
               <a:graphicFrameLocks xmlns:a="http://schemas.openxmlformats.org/drawingml/2006/main" noChangeAspect="1"/>
             </wp:cNvGraphicFramePr>
@@ -3189,7 +3342,7 @@
                   <pic:spPr>
                     <a:xfrm>
                       <a:off x="0" y="0"/>
-                      <a:ext cx="6858000" cy="2298700"/>
+                      <a:ext cx="6858000" cy="2270760"/>
                     </a:xfrm>
                     <a:prstGeom prst="rect">
                       <a:avLst/>
@@ -3212,10 +3365,10 @@
           <w:noProof/>
         </w:rPr>
         <w:drawing>
-          <wp:inline distT="0" distB="0" distL="0" distR="0" wp14:anchorId="7AD529E3" wp14:editId="23E8852E">
-            <wp:extent cx="6858000" cy="2270760"/>
+          <wp:inline distT="0" distB="0" distL="0" distR="0" wp14:anchorId="33714EFF" wp14:editId="45A1C5B9">
+            <wp:extent cx="2325691" cy="1704662"/>
             <wp:effectExtent l="0" t="0" r="0" b="0"/>
-            <wp:docPr id="5" name="Picture 5"/>
+            <wp:docPr id="12" name="Picture 12"/>
             <wp:cNvGraphicFramePr>
               <a:graphicFrameLocks xmlns:a="http://schemas.openxmlformats.org/drawingml/2006/main" noChangeAspect="1"/>
             </wp:cNvGraphicFramePr>
@@ -3235,7 +3388,7 @@
                   <pic:spPr>
                     <a:xfrm>
                       <a:off x="0" y="0"/>
-                      <a:ext cx="6858000" cy="2270760"/>
+                      <a:ext cx="2354912" cy="1726080"/>
                     </a:xfrm>
                     <a:prstGeom prst="rect">
                       <a:avLst/>
@@ -3247,21 +3400,21 @@
           </wp:inline>
         </w:drawing>
       </w:r>
-    </w:p>
-    <w:p>
-      <w:pPr>
-        <w:spacing w:after="0"/>
-        <w:jc w:val="center"/>
-      </w:pPr>
       <w:r>
         <w:rPr>
           <w:noProof/>
         </w:rPr>
+        <w:t xml:space="preserve"> </w:t>
+      </w:r>
+      <w:r>
+        <w:rPr>
+          <w:noProof/>
+        </w:rPr>
         <w:drawing>
-          <wp:inline distT="0" distB="0" distL="0" distR="0" wp14:anchorId="33714EFF" wp14:editId="45A1C5B9">
-            <wp:extent cx="2325691" cy="1704662"/>
-            <wp:effectExtent l="0" t="0" r="0" b="0"/>
-            <wp:docPr id="12" name="Picture 12"/>
+          <wp:inline distT="0" distB="0" distL="0" distR="0" wp14:anchorId="457FD3C6" wp14:editId="44D37235">
+            <wp:extent cx="2355414" cy="1709420"/>
+            <wp:effectExtent l="0" t="0" r="6985" b="5080"/>
+            <wp:docPr id="13" name="Picture 13"/>
             <wp:cNvGraphicFramePr>
               <a:graphicFrameLocks xmlns:a="http://schemas.openxmlformats.org/drawingml/2006/main" noChangeAspect="1"/>
             </wp:cNvGraphicFramePr>
@@ -3281,7 +3434,7 @@
                   <pic:spPr>
                     <a:xfrm>
                       <a:off x="0" y="0"/>
-                      <a:ext cx="2354912" cy="1726080"/>
+                      <a:ext cx="2378809" cy="1726399"/>
                     </a:xfrm>
                     <a:prstGeom prst="rect">
                       <a:avLst/>
@@ -3293,21 +3446,127 @@
           </wp:inline>
         </w:drawing>
       </w:r>
+    </w:p>
+    <w:p>
+      <w:pPr>
+        <w:spacing w:after="0"/>
+        <w:jc w:val="both"/>
+      </w:pPr>
+      <w:r>
+        <w:t xml:space="preserve">By looking at the annual installed capacity as opposed to the cumulative installed capacity, different trends emerge. We can see that </w:t>
+      </w:r>
+      <w:r>
+        <w:t>the cost curves affect</w:t>
+      </w:r>
+      <w:r>
+        <w:t xml:space="preserve"> the speed at which </w:t>
+      </w:r>
+      <w:r>
+        <w:t>OSW</w:t>
+      </w:r>
+      <w:r>
+        <w:t xml:space="preserve"> is deployed. </w:t>
+      </w:r>
+      <w:r>
+        <w:t xml:space="preserve">The </w:t>
+      </w:r>
+      <w:r>
+        <w:t xml:space="preserve">cheaper </w:t>
+      </w:r>
+      <w:r>
+        <w:t>OSW</w:t>
+      </w:r>
+      <w:r>
+        <w:t xml:space="preserve"> becomes, the more capacity is built out each year, and the sooner that happens.</w:t>
+      </w:r>
+      <w:r>
+        <w:t xml:space="preserve"> We see in all scenarios, however, that </w:t>
+      </w:r>
+      <w:r>
+        <w:t>OSW</w:t>
+      </w:r>
+      <w:r>
+        <w:t xml:space="preserve"> is built out in high quantities quickly and then capacity levels out. </w:t>
+      </w:r>
+      <w:r>
+        <w:t>There is no scenario, other than the 40% cost curve, that elicits a slow</w:t>
+      </w:r>
+      <w:r>
+        <w:t xml:space="preserve"> or consistent</w:t>
+      </w:r>
+      <w:r>
+        <w:t xml:space="preserve"> buildout of </w:t>
+      </w:r>
+      <w:r>
+        <w:t>OSW</w:t>
+      </w:r>
+      <w:r>
+        <w:t>.</w:t>
+      </w:r>
+    </w:p>
+    <w:p>
+      <w:pPr>
+        <w:spacing w:after="0"/>
+      </w:pPr>
+    </w:p>
+    <w:p>
+      <w:pPr>
+        <w:spacing w:after="0"/>
+      </w:pPr>
+      <w:r>
+        <w:t xml:space="preserve">The deployment of </w:t>
+      </w:r>
+      <w:r>
+        <w:t>OSW</w:t>
+      </w:r>
+      <w:r>
+        <w:t xml:space="preserve"> primarily displaces terrestrial wind, solar PV, coal, and natural gas. Below we can see that in the cases where </w:t>
+      </w:r>
+      <w:r>
+        <w:t>OSW</w:t>
+      </w:r>
+      <w:r>
+        <w:t xml:space="preserve"> is cheapest, the total generation of that resources far outweighs that of any other resource. Additionally, the largest displacement is with natural gas. Natural gas makes up a large market share of the 2050 grid in all scenarios where </w:t>
+      </w:r>
+      <w:r>
+        <w:t>OSW</w:t>
+      </w:r>
+      <w:r>
+        <w:t xml:space="preserve"> does not decrease in cost by more than 40%. Coal sees a similar displacement when </w:t>
+      </w:r>
+      <w:r>
+        <w:t>OSW</w:t>
+      </w:r>
+      <w:r>
+        <w:t xml:space="preserve"> is built out, but the degree to which the cost scenarios affect its generation </w:t>
+      </w:r>
+      <w:r>
+        <w:t xml:space="preserve">is less. While the cost of </w:t>
+      </w:r>
+      <w:r>
+        <w:t>OSW</w:t>
+      </w:r>
+      <w:r>
+        <w:t xml:space="preserve"> elicits a decline in the production of all resources, we see that terrestrial wind, solar, and coal are more sensitive to carbon mitigation </w:t>
+      </w:r>
+      <w:r>
+        <w:t xml:space="preserve">stringency.  </w:t>
+      </w:r>
+    </w:p>
+    <w:p>
+      <w:pPr>
+        <w:spacing w:after="0"/>
+        <w:jc w:val="center"/>
+      </w:pPr>
       <w:r>
         <w:rPr>
           <w:noProof/>
         </w:rPr>
-        <w:t xml:space="preserve"> </w:t>
-      </w:r>
-      <w:r>
-        <w:rPr>
-          <w:noProof/>
-        </w:rPr>
         <w:drawing>
-          <wp:inline distT="0" distB="0" distL="0" distR="0" wp14:anchorId="457FD3C6" wp14:editId="44D37235">
-            <wp:extent cx="2355414" cy="1709420"/>
-            <wp:effectExtent l="0" t="0" r="6985" b="5080"/>
-            <wp:docPr id="13" name="Picture 13"/>
+          <wp:inline distT="0" distB="0" distL="0" distR="0" wp14:anchorId="12C9D47B" wp14:editId="3C234FA2">
+            <wp:extent cx="2582087" cy="1704624"/>
+            <wp:effectExtent l="0" t="0" r="8890" b="0"/>
+            <wp:docPr id="14" name="Picture 14"/>
             <wp:cNvGraphicFramePr>
               <a:graphicFrameLocks xmlns:a="http://schemas.openxmlformats.org/drawingml/2006/main" noChangeAspect="1"/>
             </wp:cNvGraphicFramePr>
@@ -3327,7 +3586,7 @@
                   <pic:spPr>
                     <a:xfrm>
                       <a:off x="0" y="0"/>
-                      <a:ext cx="2378809" cy="1726399"/>
+                      <a:ext cx="2598907" cy="1715728"/>
                     </a:xfrm>
                     <a:prstGeom prst="rect">
                       <a:avLst/>
@@ -3339,127 +3598,15 @@
           </wp:inline>
         </w:drawing>
       </w:r>
-    </w:p>
-    <w:p>
-      <w:pPr>
-        <w:spacing w:after="0"/>
-        <w:jc w:val="both"/>
-      </w:pPr>
-      <w:r>
-        <w:t xml:space="preserve">By looking at the annual installed capacity as opposed to the cumulative installed capacity, different trends emerge. We can see that </w:t>
-      </w:r>
-      <w:r>
-        <w:t>the cost curves affect</w:t>
-      </w:r>
-      <w:r>
-        <w:t xml:space="preserve"> the speed at which </w:t>
-      </w:r>
-      <w:r>
-        <w:t>OSW</w:t>
-      </w:r>
-      <w:r>
-        <w:t xml:space="preserve"> is deployed. </w:t>
-      </w:r>
-      <w:r>
-        <w:t xml:space="preserve">The </w:t>
-      </w:r>
-      <w:r>
-        <w:t xml:space="preserve">cheaper </w:t>
-      </w:r>
-      <w:r>
-        <w:t>OSW</w:t>
-      </w:r>
-      <w:r>
-        <w:t xml:space="preserve"> becomes, the more capacity is built out each year, and the sooner that happens.</w:t>
-      </w:r>
-      <w:r>
-        <w:t xml:space="preserve"> We see in all scenarios, however, that </w:t>
-      </w:r>
-      <w:r>
-        <w:t>OSW</w:t>
-      </w:r>
-      <w:r>
-        <w:t xml:space="preserve"> is built out in high quantities quickly and then capacity levels out. </w:t>
-      </w:r>
-      <w:r>
-        <w:t>There is no scenario, other than the 40% cost curve, that elicits a slow</w:t>
-      </w:r>
-      <w:r>
-        <w:t xml:space="preserve"> or consistent</w:t>
-      </w:r>
-      <w:r>
-        <w:t xml:space="preserve"> buildout of </w:t>
-      </w:r>
-      <w:r>
-        <w:t>OSW</w:t>
-      </w:r>
-      <w:r>
-        <w:t>.</w:t>
-      </w:r>
-    </w:p>
-    <w:p>
-      <w:pPr>
-        <w:spacing w:after="0"/>
-      </w:pPr>
-    </w:p>
-    <w:p>
-      <w:pPr>
-        <w:spacing w:after="0"/>
-      </w:pPr>
-      <w:r>
-        <w:t xml:space="preserve">The deployment of </w:t>
-      </w:r>
-      <w:r>
-        <w:t>OSW</w:t>
-      </w:r>
-      <w:r>
-        <w:t xml:space="preserve"> primarily displaces terrestrial wind, solar PV, coal, and natural gas. Below we can see that in the cases where </w:t>
-      </w:r>
-      <w:r>
-        <w:t>OSW</w:t>
-      </w:r>
-      <w:r>
-        <w:t xml:space="preserve"> is cheapest, the total generation of that resources far outweighs that of any other resource. Additionally, the largest displacement is with natural gas. Natural gas makes up a large market share of the 2050 grid in all scenarios where </w:t>
-      </w:r>
-      <w:r>
-        <w:t>OSW</w:t>
-      </w:r>
-      <w:r>
-        <w:t xml:space="preserve"> does not decrease in cost by more than 40%. Coal sees a similar displacement when </w:t>
-      </w:r>
-      <w:r>
-        <w:t>OSW</w:t>
-      </w:r>
-      <w:r>
-        <w:t xml:space="preserve"> is built out, but the degree to which the cost scenarios affect its generation </w:t>
-      </w:r>
-      <w:r>
-        <w:t xml:space="preserve">is less. While the cost of </w:t>
-      </w:r>
-      <w:r>
-        <w:t>OSW</w:t>
-      </w:r>
-      <w:r>
-        <w:t xml:space="preserve"> elicits a decline in the production of all resources, we see that terrestrial wind, solar, and coal are more sensitive to carbon mitigation </w:t>
-      </w:r>
-      <w:r>
-        <w:t xml:space="preserve">stringency.  </w:t>
-      </w:r>
-    </w:p>
-    <w:p>
-      <w:pPr>
-        <w:spacing w:after="0"/>
-        <w:jc w:val="center"/>
-      </w:pPr>
       <w:r>
         <w:rPr>
           <w:noProof/>
         </w:rPr>
         <w:drawing>
-          <wp:inline distT="0" distB="0" distL="0" distR="0" wp14:anchorId="12C9D47B" wp14:editId="3C234FA2">
-            <wp:extent cx="2582087" cy="1704624"/>
-            <wp:effectExtent l="0" t="0" r="8890" b="0"/>
-            <wp:docPr id="14" name="Picture 14"/>
+          <wp:inline distT="0" distB="0" distL="0" distR="0" wp14:anchorId="36D30F72" wp14:editId="250DCC3E">
+            <wp:extent cx="2527982" cy="1718560"/>
+            <wp:effectExtent l="0" t="0" r="5715" b="0"/>
+            <wp:docPr id="15" name="Picture 15"/>
             <wp:cNvGraphicFramePr>
               <a:graphicFrameLocks xmlns:a="http://schemas.openxmlformats.org/drawingml/2006/main" noChangeAspect="1"/>
             </wp:cNvGraphicFramePr>
@@ -3479,7 +3626,7 @@
                   <pic:spPr>
                     <a:xfrm>
                       <a:off x="0" y="0"/>
-                      <a:ext cx="2598907" cy="1715728"/>
+                      <a:ext cx="2547081" cy="1731544"/>
                     </a:xfrm>
                     <a:prstGeom prst="rect">
                       <a:avLst/>
@@ -3491,15 +3638,77 @@
           </wp:inline>
         </w:drawing>
       </w:r>
+    </w:p>
+    <w:p>
+      <w:pPr>
+        <w:spacing w:after="0"/>
+        <w:jc w:val="center"/>
+      </w:pPr>
+    </w:p>
+    <w:p>
+      <w:pPr>
+        <w:spacing w:after="0"/>
+      </w:pPr>
+    </w:p>
+    <w:p>
+      <w:pPr>
+        <w:spacing w:after="0"/>
+      </w:pPr>
+      <w:r>
+        <w:t xml:space="preserve">All </w:t>
+      </w:r>
+      <w:r>
+        <w:t>five</w:t>
+      </w:r>
+      <w:r>
+        <w:t xml:space="preserve"> of the electric sector emissions that we</w:t>
+      </w:r>
+      <w:r>
+        <w:t xml:space="preserve"> investigated see an overall decline by 2050 in the </w:t>
+      </w:r>
+      <w:r>
+        <w:t xml:space="preserve">baseline scenarios. However, we see a much steeper and quicker decline in these emissions with both increasing carbon mitigation stringency and decreasing cost of </w:t>
+      </w:r>
+      <w:r>
+        <w:t>OSW</w:t>
+      </w:r>
+      <w:r>
+        <w:t xml:space="preserve">. </w:t>
+      </w:r>
+      <w:r>
+        <w:t>SO</w:t>
+      </w:r>
+      <w:r>
+        <w:rPr>
+          <w:vertAlign w:val="subscript"/>
+        </w:rPr>
+        <w:t>2</w:t>
+      </w:r>
+      <w:r>
+        <w:t xml:space="preserve"> is most sensitive to emissions reductions while all other emissions are more sensitive to the deployment of </w:t>
+      </w:r>
+      <w:r>
+        <w:t>OSW</w:t>
+      </w:r>
+      <w:r>
+        <w:t xml:space="preserve">. </w:t>
+      </w:r>
+    </w:p>
+    <w:p>
+      <w:pPr>
+        <w:spacing w:after="0"/>
+        <w:contextualSpacing/>
+        <w:jc w:val="center"/>
+      </w:pPr>
       <w:r>
         <w:rPr>
           <w:noProof/>
         </w:rPr>
         <w:drawing>
-          <wp:inline distT="0" distB="0" distL="0" distR="0" wp14:anchorId="36D30F72" wp14:editId="250DCC3E">
-            <wp:extent cx="2527982" cy="1718560"/>
-            <wp:effectExtent l="0" t="0" r="5715" b="0"/>
-            <wp:docPr id="15" name="Picture 15"/>
+          <wp:inline distT="0" distB="0" distL="0" distR="0" wp14:anchorId="38DB09F8" wp14:editId="6FB9A865">
+            <wp:extent cx="3308183" cy="2487650"/>
+            <wp:effectExtent l="0" t="0" r="6985" b="8255"/>
+            <wp:docPr id="10" name="Picture 10"/>
             <wp:cNvGraphicFramePr>
               <a:graphicFrameLocks xmlns:a="http://schemas.openxmlformats.org/drawingml/2006/main" noChangeAspect="1"/>
             </wp:cNvGraphicFramePr>
@@ -3519,7 +3728,7 @@
                   <pic:spPr>
                     <a:xfrm>
                       <a:off x="0" y="0"/>
-                      <a:ext cx="2547081" cy="1731544"/>
+                      <a:ext cx="3343692" cy="2514352"/>
                     </a:xfrm>
                     <a:prstGeom prst="rect">
                       <a:avLst/>
@@ -3535,73 +3744,89 @@
     <w:p>
       <w:pPr>
         <w:spacing w:after="0"/>
+        <w:contextualSpacing/>
+      </w:pPr>
+      <w:r>
+        <w:t xml:space="preserve">Assuming a moderate carbon mitigation stringency of 20%, </w:t>
+      </w:r>
+      <w:r>
+        <w:t>OSW</w:t>
+      </w:r>
+      <w:r>
+        <w:t xml:space="preserve"> </w:t>
+      </w:r>
+      <w:proofErr w:type="gramStart"/>
+      <w:r>
+        <w:t>is able to</w:t>
+      </w:r>
+      <w:proofErr w:type="gramEnd"/>
+      <w:r>
+        <w:t xml:space="preserve"> elicit a steep decline of around 50% in </w:t>
+      </w:r>
+      <w:r>
+        <w:t>CO</w:t>
+      </w:r>
+      <w:r>
+        <w:rPr>
+          <w:vertAlign w:val="subscript"/>
+        </w:rPr>
+        <w:t>2</w:t>
+      </w:r>
+      <w:r>
+        <w:t>, NO</w:t>
+      </w:r>
+      <w:r>
+        <w:rPr>
+          <w:vertAlign w:val="subscript"/>
+        </w:rPr>
+        <w:t>X</w:t>
+      </w:r>
+      <w:r>
+        <w:t xml:space="preserve">, and </w:t>
+      </w:r>
+      <w:r>
+        <w:t>SO</w:t>
+      </w:r>
+      <w:r>
+        <w:rPr>
+          <w:vertAlign w:val="subscript"/>
+        </w:rPr>
+        <w:t>2</w:t>
+      </w:r>
+      <w:r>
+        <w:t xml:space="preserve"> at a 60% cost reduction and above. At a 50% cost reduction there I still a 25% reduction in emissions by 2050. </w:t>
+      </w:r>
+      <w:r>
+        <w:t xml:space="preserve">This shows that </w:t>
+      </w:r>
+      <w:r>
+        <w:t>OSW</w:t>
+      </w:r>
+      <w:r>
+        <w:t xml:space="preserve"> deployment alone works as a strategy for electric sector grid emissions. The extent of the emissions reductions will, however, be proportional to the cost effectiveness of </w:t>
+      </w:r>
+      <w:r>
+        <w:t>OSW</w:t>
+      </w:r>
+      <w:r>
+        <w:t>.</w:t>
+      </w:r>
+    </w:p>
+    <w:p>
+      <w:pPr>
+        <w:spacing w:after="0"/>
+        <w:contextualSpacing/>
         <w:jc w:val="center"/>
       </w:pPr>
-    </w:p>
-    <w:p>
-      <w:pPr>
-        <w:spacing w:after="0"/>
-      </w:pPr>
-    </w:p>
-    <w:p>
-      <w:pPr>
-        <w:spacing w:after="0"/>
-      </w:pPr>
-      <w:r>
-        <w:t xml:space="preserve">All </w:t>
-      </w:r>
-      <w:r>
-        <w:t>five</w:t>
-      </w:r>
-      <w:r>
-        <w:t xml:space="preserve"> of the electric sector emissions that we</w:t>
-      </w:r>
-      <w:r>
-        <w:t xml:space="preserve"> investigated see an overall decline by 2050 in the </w:t>
-      </w:r>
-      <w:r>
-        <w:t xml:space="preserve">baseline scenarios. However, we see a much steeper and quicker decline in these emissions with both increasing carbon mitigation stringency and decreasing cost of </w:t>
-      </w:r>
-      <w:r>
-        <w:t>OSW</w:t>
-      </w:r>
-      <w:r>
-        <w:t xml:space="preserve">. </w:t>
-      </w:r>
-      <w:r>
-        <w:t>SO</w:t>
-      </w:r>
-      <w:r>
-        <w:rPr>
-          <w:vertAlign w:val="subscript"/>
-        </w:rPr>
-        <w:t>2</w:t>
-      </w:r>
-      <w:r>
-        <w:t xml:space="preserve"> is most sensitive to emissions reductions while all other emissions are more sensitive to the deployment of </w:t>
-      </w:r>
-      <w:r>
-        <w:t>OSW</w:t>
-      </w:r>
-      <w:r>
-        <w:t xml:space="preserve">. </w:t>
-      </w:r>
-    </w:p>
-    <w:p>
-      <w:pPr>
-        <w:spacing w:after="0"/>
-        <w:contextualSpacing/>
-        <w:jc w:val="center"/>
-      </w:pPr>
       <w:r>
         <w:rPr>
           <w:noProof/>
         </w:rPr>
         <w:drawing>
-          <wp:inline distT="0" distB="0" distL="0" distR="0" wp14:anchorId="38DB09F8" wp14:editId="6FB9A865">
-            <wp:extent cx="3308183" cy="2487650"/>
-            <wp:effectExtent l="0" t="0" r="6985" b="8255"/>
-            <wp:docPr id="10" name="Picture 10"/>
+          <wp:inline distT="0" distB="0" distL="0" distR="0" wp14:anchorId="7983C975" wp14:editId="672BC475">
+            <wp:extent cx="3496783" cy="2461461"/>
+            <wp:effectExtent l="0" t="0" r="8890" b="0"/>
+            <wp:docPr id="11" name="Picture 11"/>
             <wp:cNvGraphicFramePr>
               <a:graphicFrameLocks xmlns:a="http://schemas.openxmlformats.org/drawingml/2006/main" noChangeAspect="1"/>
             </wp:cNvGraphicFramePr>
@@ -3621,127 +3846,6 @@
                   <pic:spPr>
                     <a:xfrm>
                       <a:off x="0" y="0"/>
-                      <a:ext cx="3343692" cy="2514352"/>
-                    </a:xfrm>
-                    <a:prstGeom prst="rect">
-                      <a:avLst/>
-                    </a:prstGeom>
-                  </pic:spPr>
-                </pic:pic>
-              </a:graphicData>
-            </a:graphic>
-          </wp:inline>
-        </w:drawing>
-      </w:r>
-    </w:p>
-    <w:p>
-      <w:pPr>
-        <w:spacing w:after="0"/>
-        <w:contextualSpacing/>
-      </w:pPr>
-      <w:r>
-        <w:t xml:space="preserve">Assuming a moderate carbon mitigation stringency of 20%, </w:t>
-      </w:r>
-      <w:r>
-        <w:t>OSW</w:t>
-      </w:r>
-      <w:r>
-        <w:t xml:space="preserve"> </w:t>
-      </w:r>
-      <w:proofErr w:type="gramStart"/>
-      <w:r>
-        <w:t>is able to</w:t>
-      </w:r>
-      <w:proofErr w:type="gramEnd"/>
-      <w:r>
-        <w:t xml:space="preserve"> elicit a steep decline of around 50% in </w:t>
-      </w:r>
-      <w:r>
-        <w:t>C</w:t>
-      </w:r>
-      <w:r>
-        <w:t>O</w:t>
-      </w:r>
-      <w:r>
-        <w:rPr>
-          <w:vertAlign w:val="subscript"/>
-        </w:rPr>
-        <w:t>2</w:t>
-      </w:r>
-      <w:r>
-        <w:t>, NO</w:t>
-      </w:r>
-      <w:r>
-        <w:rPr>
-          <w:vertAlign w:val="subscript"/>
-        </w:rPr>
-        <w:t>X</w:t>
-      </w:r>
-      <w:r>
-        <w:t xml:space="preserve">, and </w:t>
-      </w:r>
-      <w:r>
-        <w:t>SO</w:t>
-      </w:r>
-      <w:r>
-        <w:rPr>
-          <w:vertAlign w:val="subscript"/>
-        </w:rPr>
-        <w:t>2</w:t>
-      </w:r>
-      <w:r>
-        <w:t xml:space="preserve"> at a 60% cost reduction and above. At a 50% cost reduction there I still a 25% reduction in emissions by 2050. </w:t>
-      </w:r>
-      <w:r>
-        <w:t xml:space="preserve">This shows that </w:t>
-      </w:r>
-      <w:r>
-        <w:t>OSW</w:t>
-      </w:r>
-      <w:r>
-        <w:t xml:space="preserve"> deployment alone works as a strategy for electric sector grid emissions. The extent of the emissions reductions will, however, be proportional to the cost effectiveness of </w:t>
-      </w:r>
-      <w:r>
-        <w:t>OSW</w:t>
-      </w:r>
-      <w:r>
-        <w:t>.</w:t>
-      </w:r>
-    </w:p>
-    <w:p>
-      <w:pPr>
-        <w:spacing w:after="0"/>
-        <w:contextualSpacing/>
-        <w:jc w:val="center"/>
-      </w:pPr>
-      <w:r>
-        <w:rPr>
-          <w:noProof/>
-        </w:rPr>
-        <w:drawing>
-          <wp:inline distT="0" distB="0" distL="0" distR="0" wp14:anchorId="7983C975" wp14:editId="672BC475">
-            <wp:extent cx="3496783" cy="2461461"/>
-            <wp:effectExtent l="0" t="0" r="8890" b="0"/>
-            <wp:docPr id="11" name="Picture 11"/>
-            <wp:cNvGraphicFramePr>
-              <a:graphicFrameLocks xmlns:a="http://schemas.openxmlformats.org/drawingml/2006/main" noChangeAspect="1"/>
-            </wp:cNvGraphicFramePr>
-            <a:graphic xmlns:a="http://schemas.openxmlformats.org/drawingml/2006/main">
-              <a:graphicData uri="http://schemas.openxmlformats.org/drawingml/2006/picture">
-                <pic:pic xmlns:pic="http://schemas.openxmlformats.org/drawingml/2006/picture">
-                  <pic:nvPicPr>
-                    <pic:cNvPr id="1" name=""/>
-                    <pic:cNvPicPr/>
-                  </pic:nvPicPr>
-                  <pic:blipFill>
-                    <a:blip r:embed="rId24"/>
-                    <a:stretch>
-                      <a:fillRect/>
-                    </a:stretch>
-                  </pic:blipFill>
-                  <pic:spPr>
-                    <a:xfrm>
-                      <a:off x="0" y="0"/>
                       <a:ext cx="3527584" cy="2483143"/>
                     </a:xfrm>
                     <a:prstGeom prst="rect">
@@ -3865,7 +3969,7 @@
         <w:ind w:left="720" w:hanging="720"/>
       </w:pPr>
       <w:r>
-        <w:t xml:space="preserve">AWEA. (2018). </w:t>
+        <w:t xml:space="preserve">AWEA. (2019). </w:t>
       </w:r>
       <w:r>
         <w:rPr>
@@ -3876,12 +3980,12 @@
       <w:r>
         <w:t xml:space="preserve">. Retrieved from </w:t>
       </w:r>
-      <w:hyperlink r:id="rId25" w:history="1">
+      <w:hyperlink r:id="rId24" w:history="1">
         <w:r>
           <w:rPr>
             <w:rStyle w:val="Hyperlink"/>
           </w:rPr>
-          <w:t>https://www.awea.org/Awea/media/About-AWEA/U-S-Offshore-Wind-Fact-Sheet-September-2018_2.pdf</w:t>
+          <w:t>https://www.awea.org/Awea/media/Resources/Fact%20Sheets/AWEA_Offshore-Wind-Industry-FINAL.pdf</w:t>
         </w:r>
       </w:hyperlink>
     </w:p>
@@ -3913,7 +4017,7 @@
       <w:r>
         <w:t xml:space="preserve">Bureau of Ocean Energy Management. (2019). BOEM Announces Next Steps for Proposed New York - New Jersey Wind Energy Transmission Line: Includes Opportunity for Expressions of Competitive Interest and Public Comments [Press release]. Retrieved from </w:t>
       </w:r>
-      <w:hyperlink r:id="rId26" w:history="1">
+      <w:hyperlink r:id="rId25" w:history="1">
         <w:r>
           <w:rPr>
             <w:rStyle w:val="Hyperlink"/>
@@ -3940,7 +4044,7 @@
       <w:r>
         <w:t xml:space="preserve">. Retrieved from: </w:t>
       </w:r>
-      <w:hyperlink r:id="rId27" w:history="1">
+      <w:hyperlink r:id="rId26" w:history="1">
         <w:r>
           <w:rPr>
             <w:rStyle w:val="Hyperlink"/>
@@ -3948,6 +4052,34 @@
           <w:t>https://www.c2es.org/document/greenhouse-gas-emissions-targets/</w:t>
         </w:r>
       </w:hyperlink>
+    </w:p>
+    <w:p>
+      <w:pPr>
+        <w:pStyle w:val="EndNoteBibliography"/>
+        <w:spacing w:after="0"/>
+        <w:ind w:left="720" w:hanging="720"/>
+      </w:pPr>
+      <w:r>
+        <w:t xml:space="preserve">Castle Wind. (2019). Castle Wind and Monterey Bay Community Power Sign Agreement in Anticipation of Offshore Wind Project Off the Coast of Morro Bay [Press release]. Retrieved from </w:t>
+      </w:r>
+      <w:hyperlink r:id="rId27" w:history="1">
+        <w:r>
+          <w:rPr>
+            <w:rStyle w:val="Hyperlink"/>
+          </w:rPr>
+          <w:t>http://castlewind.com/castle-wind-and-monterey-bay-community-power-sign-agreement-in-anticipation-of-offshore-wind-project-off-the-coast-of-morro-bay/</w:t>
+        </w:r>
+      </w:hyperlink>
+    </w:p>
+    <w:p>
+      <w:pPr>
+        <w:pStyle w:val="EndNoteBibliography"/>
+        <w:spacing w:after="0"/>
+        <w:ind w:left="720" w:hanging="720"/>
+      </w:pPr>
+      <w:r>
+        <w:t>Climate Leadership and Community Protection Act, S6599, New York State Senate (2019).</w:t>
+      </w:r>
     </w:p>
     <w:p>
       <w:pPr>
@@ -5797,6 +5929,29 @@
       <w:color w:val="2F5496" w:themeColor="accent1" w:themeShade="BF"/>
       <w:sz w:val="26"/>
       <w:szCs w:val="26"/>
+    </w:rPr>
+  </w:style>
+  <w:style w:type="paragraph" w:styleId="Heading3">
+    <w:name w:val="heading 3"/>
+    <w:basedOn w:val="Normal"/>
+    <w:next w:val="Normal"/>
+    <w:link w:val="Heading3Char"/>
+    <w:uiPriority w:val="9"/>
+    <w:semiHidden/>
+    <w:unhideWhenUsed/>
+    <w:qFormat/>
+    <w:rsid w:val="00E36857"/>
+    <w:pPr>
+      <w:keepNext/>
+      <w:keepLines/>
+      <w:spacing w:before="40" w:after="0"/>
+      <w:outlineLvl w:val="2"/>
+    </w:pPr>
+    <w:rPr>
+      <w:rFonts w:asciiTheme="majorHAnsi" w:eastAsiaTheme="majorEastAsia" w:hAnsiTheme="majorHAnsi" w:cstheme="majorBidi"/>
+      <w:color w:val="1F3763" w:themeColor="accent1" w:themeShade="7F"/>
+      <w:sz w:val="24"/>
+      <w:szCs w:val="24"/>
     </w:rPr>
   </w:style>
   <w:style w:type="character" w:default="1" w:styleId="DefaultParagraphFont">
@@ -6232,6 +6387,20 @@
     <w:uiPriority w:val="99"/>
     <w:rsid w:val="00464FDB"/>
   </w:style>
+  <w:style w:type="character" w:customStyle="1" w:styleId="Heading3Char">
+    <w:name w:val="Heading 3 Char"/>
+    <w:basedOn w:val="DefaultParagraphFont"/>
+    <w:link w:val="Heading3"/>
+    <w:uiPriority w:val="9"/>
+    <w:semiHidden/>
+    <w:rsid w:val="00E36857"/>
+    <w:rPr>
+      <w:rFonts w:asciiTheme="majorHAnsi" w:eastAsiaTheme="majorEastAsia" w:hAnsiTheme="majorHAnsi" w:cstheme="majorBidi"/>
+      <w:color w:val="1F3763" w:themeColor="accent1" w:themeShade="7F"/>
+      <w:sz w:val="24"/>
+      <w:szCs w:val="24"/>
+    </w:rPr>
+  </w:style>
 </w:styles>
 </file>
 
@@ -6531,6 +6700,20 @@
 </file>
 
 <file path=customXml/item1.xml><?xml version="1.0" encoding="utf-8"?>
+<?mso-contentType ?>
+<FormTemplates xmlns="http://schemas.microsoft.com/sharepoint/v3/contenttype/forms">
+  <Display>DocumentLibraryForm</Display>
+  <Edit>DocumentLibraryForm</Edit>
+  <New>DocumentLibraryForm</New>
+</FormTemplates>
+</file>
+
+<file path=customXml/item2.xml><?xml version="1.0" encoding="utf-8"?>
+<?mso-contentType ?>
+<SharedContentType xmlns="Microsoft.SharePoint.Taxonomy.ContentTypeSync" SourceId="29f62856-1543-49d4-a736-4569d363f533" ContentTypeId="0x0101" PreviousValue="false"/>
+</file>
+
+<file path=customXml/item3.xml><?xml version="1.0" encoding="utf-8"?>
 <ct:contentTypeSchema xmlns:ct="http://schemas.microsoft.com/office/2006/metadata/contentType" xmlns:ma="http://schemas.microsoft.com/office/2006/metadata/properties/metaAttributes" ct:_="" ma:_="" ma:contentTypeName="Document" ma:contentTypeID="0x0101006AA87188937A794993A7633BF4EC1AE4" ma:contentTypeVersion="11" ma:contentTypeDescription="Create a new document." ma:contentTypeScope="" ma:versionID="daec53fff046b54673b39ba30ad93a6a">
   <xsd:schema xmlns:xsd="http://www.w3.org/2001/XMLSchema" xmlns:xs="http://www.w3.org/2001/XMLSchema" xmlns:p="http://schemas.microsoft.com/office/2006/metadata/properties" xmlns:ns1="http://schemas.microsoft.com/sharepoint/v3" xmlns:ns3="4ffa91fb-a0ff-4ac5-b2db-65c790d184a4" xmlns:ns4="http://schemas.microsoft.com/sharepoint.v3" xmlns:ns5="http://schemas.microsoft.com/sharepoint/v3/fields" xmlns:ns6="5ddedca0-709f-4917-a305-42d5cb3ea1ba" xmlns:ns7="a65fb547-1b02-4b77-882d-72553d3f5ce5" targetNamespace="http://schemas.microsoft.com/office/2006/metadata/properties" ma:root="true" ma:fieldsID="1bbf56feb746089db1d6a09123bdbc12" ns1:_="" ns3:_="" ns4:_="" ns5:_="" ns6:_="" ns7:_="">
     <xsd:import namespace="http://schemas.microsoft.com/sharepoint/v3"/>
@@ -6939,20 +7122,6 @@
 </ct:contentTypeSchema>
 </file>
 
-<file path=customXml/item2.xml><?xml version="1.0" encoding="utf-8"?>
-<?mso-contentType ?>
-<SharedContentType xmlns="Microsoft.SharePoint.Taxonomy.ContentTypeSync" SourceId="29f62856-1543-49d4-a736-4569d363f533" ContentTypeId="0x0101" PreviousValue="false"/>
-</file>
-
-<file path=customXml/item3.xml><?xml version="1.0" encoding="utf-8"?>
-<?mso-contentType ?>
-<FormTemplates xmlns="http://schemas.microsoft.com/sharepoint/v3/contenttype/forms">
-  <Display>DocumentLibraryForm</Display>
-  <Edit>DocumentLibraryForm</Edit>
-  <New>DocumentLibraryForm</New>
-</FormTemplates>
-</file>
-
 <file path=customXml/item4.xml><?xml version="1.0" encoding="utf-8"?>
 <p:properties xmlns:p="http://schemas.microsoft.com/office/2006/metadata/properties" xmlns:xsi="http://www.w3.org/2001/XMLSchema-instance" xmlns:pc="http://schemas.microsoft.com/office/infopath/2007/PartnerControls">
   <documentManagement>
@@ -6999,6 +7168,22 @@
 </file>
 
 <file path=customXml/itemProps1.xml><?xml version="1.0" encoding="utf-8"?>
+<ds:datastoreItem xmlns:ds="http://schemas.openxmlformats.org/officeDocument/2006/customXml" ds:itemID="{036CFAD3-3BDD-4617-9BA5-635B08C5613C}">
+  <ds:schemaRefs>
+    <ds:schemaRef ds:uri="http://schemas.microsoft.com/sharepoint/v3/contenttype/forms"/>
+  </ds:schemaRefs>
+</ds:datastoreItem>
+</file>
+
+<file path=customXml/itemProps2.xml><?xml version="1.0" encoding="utf-8"?>
+<ds:datastoreItem xmlns:ds="http://schemas.openxmlformats.org/officeDocument/2006/customXml" ds:itemID="{19206E3F-D63A-414C-AA18-785047D08981}">
+  <ds:schemaRefs>
+    <ds:schemaRef ds:uri="Microsoft.SharePoint.Taxonomy.ContentTypeSync"/>
+  </ds:schemaRefs>
+</ds:datastoreItem>
+</file>
+
+<file path=customXml/itemProps3.xml><?xml version="1.0" encoding="utf-8"?>
 <ds:datastoreItem xmlns:ds="http://schemas.openxmlformats.org/officeDocument/2006/customXml" ds:itemID="{78F831D6-D762-4F3F-9BB0-68B7E41A6A19}">
   <ds:schemaRefs>
     <ds:schemaRef ds:uri="http://schemas.microsoft.com/office/2006/metadata/contentType"/>
@@ -7021,45 +7206,29 @@
 </ds:datastoreItem>
 </file>
 
-<file path=customXml/itemProps2.xml><?xml version="1.0" encoding="utf-8"?>
-<ds:datastoreItem xmlns:ds="http://schemas.openxmlformats.org/officeDocument/2006/customXml" ds:itemID="{19206E3F-D63A-414C-AA18-785047D08981}">
-  <ds:schemaRefs>
-    <ds:schemaRef ds:uri="Microsoft.SharePoint.Taxonomy.ContentTypeSync"/>
-  </ds:schemaRefs>
-</ds:datastoreItem>
-</file>
-
-<file path=customXml/itemProps3.xml><?xml version="1.0" encoding="utf-8"?>
-<ds:datastoreItem xmlns:ds="http://schemas.openxmlformats.org/officeDocument/2006/customXml" ds:itemID="{036CFAD3-3BDD-4617-9BA5-635B08C5613C}">
-  <ds:schemaRefs>
-    <ds:schemaRef ds:uri="http://schemas.microsoft.com/sharepoint/v3/contenttype/forms"/>
-  </ds:schemaRefs>
-</ds:datastoreItem>
-</file>
-
 <file path=customXml/itemProps4.xml><?xml version="1.0" encoding="utf-8"?>
 <ds:datastoreItem xmlns:ds="http://schemas.openxmlformats.org/officeDocument/2006/customXml" ds:itemID="{190A7CC8-61DB-4D2F-9124-27AEBEEEB8E0}">
   <ds:schemaRefs>
-    <ds:schemaRef ds:uri="4ffa91fb-a0ff-4ac5-b2db-65c790d184a4"/>
-    <ds:schemaRef ds:uri="http://schemas.microsoft.com/office/2006/documentManagement/types"/>
-    <ds:schemaRef ds:uri="http://purl.org/dc/terms/"/>
-    <ds:schemaRef ds:uri="http://schemas.microsoft.com/sharepoint/v3"/>
-    <ds:schemaRef ds:uri="http://purl.org/dc/dcmitype/"/>
     <ds:schemaRef ds:uri="http://schemas.microsoft.com/sharepoint/v3/fields"/>
     <ds:schemaRef ds:uri="a65fb547-1b02-4b77-882d-72553d3f5ce5"/>
+    <ds:schemaRef ds:uri="http://purl.org/dc/terms/"/>
+    <ds:schemaRef ds:uri="http://schemas.microsoft.com/office/infopath/2007/PartnerControls"/>
+    <ds:schemaRef ds:uri="http://schemas.openxmlformats.org/package/2006/metadata/core-properties"/>
+    <ds:schemaRef ds:uri="http://purl.org/dc/dcmitype/"/>
+    <ds:schemaRef ds:uri="4ffa91fb-a0ff-4ac5-b2db-65c790d184a4"/>
+    <ds:schemaRef ds:uri="http://schemas.microsoft.com/sharepoint.v3"/>
+    <ds:schemaRef ds:uri="5ddedca0-709f-4917-a305-42d5cb3ea1ba"/>
+    <ds:schemaRef ds:uri="http://schemas.microsoft.com/office/2006/documentManagement/types"/>
+    <ds:schemaRef ds:uri="http://schemas.microsoft.com/office/2006/metadata/properties"/>
+    <ds:schemaRef ds:uri="http://schemas.microsoft.com/sharepoint/v3"/>
+    <ds:schemaRef ds:uri="http://www.w3.org/XML/1998/namespace"/>
     <ds:schemaRef ds:uri="http://purl.org/dc/elements/1.1/"/>
-    <ds:schemaRef ds:uri="http://schemas.microsoft.com/office/2006/metadata/properties"/>
-    <ds:schemaRef ds:uri="http://schemas.microsoft.com/office/infopath/2007/PartnerControls"/>
-    <ds:schemaRef ds:uri="5ddedca0-709f-4917-a305-42d5cb3ea1ba"/>
-    <ds:schemaRef ds:uri="http://schemas.openxmlformats.org/package/2006/metadata/core-properties"/>
-    <ds:schemaRef ds:uri="http://schemas.microsoft.com/sharepoint.v3"/>
-    <ds:schemaRef ds:uri="http://www.w3.org/XML/1998/namespace"/>
   </ds:schemaRefs>
 </ds:datastoreItem>
 </file>
 
 <file path=customXml/itemProps5.xml><?xml version="1.0" encoding="utf-8"?>
-<ds:datastoreItem xmlns:ds="http://schemas.openxmlformats.org/officeDocument/2006/customXml" ds:itemID="{00D643DD-97B0-4167-BA1A-118EC37BE88D}">
+<ds:datastoreItem xmlns:ds="http://schemas.openxmlformats.org/officeDocument/2006/customXml" ds:itemID="{4933123F-4F57-4630-B50F-026F12D3EBE3}">
   <ds:schemaRefs>
     <ds:schemaRef ds:uri="http://schemas.openxmlformats.org/officeDocument/2006/bibliography"/>
   </ds:schemaRefs>

</xml_diff>